<commit_message>
Subo la documentación justificada
</commit_message>
<xml_diff>
--- a/Documentación Práctica 3.docx
+++ b/Documentación Práctica 3.docx
@@ -7,6 +7,7 @@
         <w:pStyle w:val="Standard"/>
         <w:shd w:val="clear" w:color="auto" w:fill="FFFFFF"/>
         <w:spacing w:after="420" w:line="384" w:lineRule="auto"/>
+        <w:jc w:val="both"/>
       </w:pPr>
       <w:r>
         <w:rPr>
@@ -31,6 +32,7 @@
         <w:pStyle w:val="Standard"/>
         <w:shd w:val="clear" w:color="auto" w:fill="FFFFFF"/>
         <w:spacing w:after="420" w:line="384" w:lineRule="auto"/>
+        <w:jc w:val="both"/>
       </w:pPr>
       <w:r>
         <w:t>La primera parte,</w:t>
@@ -42,17 +44,15 @@
         <w:t xml:space="preserve"> https://itunes.apple.com/</w:t>
       </w:r>
       <w:r>
-        <w:t xml:space="preserve">, es una variable de entorno que guarda la URL verdadera </w:t>
-      </w:r>
-      <w:r>
-        <w:t>de la API. Desde esta vista, aparte de ver las variables de entorno existentes, se puede modificar el nombre del entorno, crear nuevas variables, modificarlas y borrarlas.</w:t>
-      </w:r>
-    </w:p>
-    <w:p>
-      <w:pPr>
-        <w:pStyle w:val="Standard"/>
-        <w:shd w:val="clear" w:color="auto" w:fill="FFFFFF"/>
-        <w:spacing w:after="420" w:line="384" w:lineRule="auto"/>
+        <w:t>, es una variable de entorno que guarda la URL verdadera de la API. Desde esta vista, aparte de ver las variables de entorno existentes, se puede modificar el nombre del entorno, crear nuevas variables, modificarlas y borrarlas.</w:t>
+      </w:r>
+    </w:p>
+    <w:p>
+      <w:pPr>
+        <w:pStyle w:val="Standard"/>
+        <w:shd w:val="clear" w:color="auto" w:fill="FFFFFF"/>
+        <w:spacing w:after="420" w:line="384" w:lineRule="auto"/>
+        <w:jc w:val="both"/>
       </w:pPr>
       <w:r>
         <w:t xml:space="preserve">La pestaña de autorización </w:t>
@@ -63,6 +63,7 @@
         </w:rPr>
         <w:t>(</w:t>
       </w:r>
+      <w:proofErr w:type="spellStart"/>
       <w:r>
         <w:rPr>
           <w:b/>
@@ -70,6 +71,7 @@
         </w:rPr>
         <w:t>Authorization</w:t>
       </w:r>
+      <w:proofErr w:type="spellEnd"/>
       <w:r>
         <w:rPr>
           <w:b/>
@@ -77,17 +79,15 @@
         <w:t>)</w:t>
       </w:r>
       <w:r>
-        <w:t xml:space="preserve"> sirve para introducir el tipo de autoriza</w:t>
-      </w:r>
-      <w:r>
-        <w:t>ción que usa la API, si hiciera uso de alguna. No es nuestro caso, por lo que no entraremos en más detalles.</w:t>
-      </w:r>
-    </w:p>
-    <w:p>
-      <w:pPr>
-        <w:pStyle w:val="Standard"/>
-        <w:shd w:val="clear" w:color="auto" w:fill="FFFFFF"/>
-        <w:spacing w:after="420" w:line="384" w:lineRule="auto"/>
+        <w:t xml:space="preserve"> sirve para introducir el tipo de autorización que usa la API, si hiciera uso de alguna. No es nuestro caso, por lo que no entraremos en más detalles.</w:t>
+      </w:r>
+    </w:p>
+    <w:p>
+      <w:pPr>
+        <w:pStyle w:val="Standard"/>
+        <w:shd w:val="clear" w:color="auto" w:fill="FFFFFF"/>
+        <w:spacing w:after="420" w:line="384" w:lineRule="auto"/>
+        <w:jc w:val="both"/>
       </w:pPr>
       <w:r>
         <w:t xml:space="preserve">La pestaña de cabeceras </w:t>
@@ -98,6 +98,7 @@
         </w:rPr>
         <w:t>(</w:t>
       </w:r>
+      <w:proofErr w:type="spellStart"/>
       <w:r>
         <w:rPr>
           <w:b/>
@@ -105,6 +106,7 @@
         </w:rPr>
         <w:t>Headers</w:t>
       </w:r>
+      <w:proofErr w:type="spellEnd"/>
       <w:r>
         <w:rPr>
           <w:b/>
@@ -112,17 +114,15 @@
         <w:t>)</w:t>
       </w:r>
       <w:r>
-        <w:t>, donde se deben introducir las cabeceras de la petición. Para este ejemplo usamos las 7 cabeceras que podemos ob</w:t>
-      </w:r>
-      <w:r>
-        <w:t>servar</w:t>
-      </w:r>
-    </w:p>
-    <w:p>
-      <w:pPr>
-        <w:pStyle w:val="Standard"/>
-        <w:shd w:val="clear" w:color="auto" w:fill="FFFFFF"/>
-        <w:spacing w:after="420" w:line="384" w:lineRule="auto"/>
+        <w:t>, donde se deben introducir las cabeceras de la petición. Para este ejemplo usamos las 7 cabeceras que podemos observar</w:t>
+      </w:r>
+    </w:p>
+    <w:p>
+      <w:pPr>
+        <w:pStyle w:val="Standard"/>
+        <w:shd w:val="clear" w:color="auto" w:fill="FFFFFF"/>
+        <w:spacing w:after="420" w:line="384" w:lineRule="auto"/>
+        <w:jc w:val="both"/>
       </w:pPr>
       <w:r>
         <w:t xml:space="preserve">La cabecera de cuerpo </w:t>
@@ -133,6 +133,7 @@
         </w:rPr>
         <w:t>(</w:t>
       </w:r>
+      <w:proofErr w:type="spellStart"/>
       <w:r>
         <w:rPr>
           <w:b/>
@@ -140,6 +141,7 @@
         </w:rPr>
         <w:t>Body</w:t>
       </w:r>
+      <w:proofErr w:type="spellEnd"/>
       <w:r>
         <w:rPr>
           <w:b/>
@@ -155,32 +157,40 @@
         <w:pStyle w:val="Standard"/>
         <w:shd w:val="clear" w:color="auto" w:fill="FFFFFF"/>
         <w:spacing w:after="420" w:line="384" w:lineRule="auto"/>
+        <w:jc w:val="both"/>
       </w:pPr>
       <w:r>
         <w:t xml:space="preserve">La pestaña </w:t>
       </w:r>
-      <w:r>
-        <w:rPr>
-          <w:b/>
-        </w:rPr>
-        <w:t>Pre-request Script</w:t>
-      </w:r>
-      <w:r>
-        <w:t>, al recibir una respuesta vamos a querer hacer al menos 2 cosas. La primera, hacer una comprobació</w:t>
-      </w:r>
-      <w:r>
-        <w:t>n de que la respuesta es la esperada y, la segunda, guardar el resultado de la respuesta para ser usado en nuevas peticiones.</w:t>
-      </w:r>
-    </w:p>
-    <w:p>
-      <w:pPr>
-        <w:pStyle w:val="Standard"/>
-        <w:shd w:val="clear" w:color="auto" w:fill="FFFFFF"/>
-        <w:spacing w:after="420" w:line="384" w:lineRule="auto"/>
+      <w:proofErr w:type="spellStart"/>
+      <w:r>
+        <w:rPr>
+          <w:b/>
+        </w:rPr>
+        <w:t>Pre-request</w:t>
+      </w:r>
+      <w:proofErr w:type="spellEnd"/>
+      <w:r>
+        <w:rPr>
+          <w:b/>
+        </w:rPr>
+        <w:t xml:space="preserve"> Script</w:t>
+      </w:r>
+      <w:r>
+        <w:t>, al recibir una respuesta vamos a querer hacer al menos 2 cosas. La primera, hacer una comprobación de que la respuesta es la esperada y, la segunda, guardar el resultado de la respuesta para ser usado en nuevas peticiones.</w:t>
+      </w:r>
+    </w:p>
+    <w:p>
+      <w:pPr>
+        <w:pStyle w:val="Standard"/>
+        <w:shd w:val="clear" w:color="auto" w:fill="FFFFFF"/>
+        <w:spacing w:after="420" w:line="384" w:lineRule="auto"/>
+        <w:jc w:val="both"/>
       </w:pPr>
       <w:r>
         <w:t xml:space="preserve"> Para ello, es necesario usar la pestaña </w:t>
       </w:r>
+      <w:proofErr w:type="spellStart"/>
       <w:r>
         <w:rPr>
           <w:b/>
@@ -188,6 +198,7 @@
         </w:rPr>
         <w:t>Tests</w:t>
       </w:r>
+      <w:proofErr w:type="spellEnd"/>
       <w:r>
         <w:t>. En ella, podemos hacer operaciones con los resultados de la respuesta.</w:t>
       </w:r>
@@ -195,20 +206,23 @@
         <w:rPr>
           <w:shd w:val="clear" w:color="auto" w:fill="FFFFFF"/>
         </w:rPr>
-        <w:t xml:space="preserve"> En la pesta</w:t>
-      </w:r>
-      <w:r>
-        <w:rPr>
-          <w:shd w:val="clear" w:color="auto" w:fill="FFFFFF"/>
-        </w:rPr>
-        <w:t xml:space="preserve">ña </w:t>
-      </w:r>
-      <w:r>
-        <w:rPr>
-          <w:b/>
-          <w:shd w:val="clear" w:color="auto" w:fill="FFFFFF"/>
-        </w:rPr>
-        <w:t xml:space="preserve">Tests </w:t>
+        <w:t xml:space="preserve"> En la pestaña </w:t>
+      </w:r>
+      <w:proofErr w:type="spellStart"/>
+      <w:r>
+        <w:rPr>
+          <w:b/>
+          <w:shd w:val="clear" w:color="auto" w:fill="FFFFFF"/>
+        </w:rPr>
+        <w:t>Tests</w:t>
+      </w:r>
+      <w:proofErr w:type="spellEnd"/>
+      <w:r>
+        <w:rPr>
+          <w:b/>
+          <w:shd w:val="clear" w:color="auto" w:fill="FFFFFF"/>
+        </w:rPr>
+        <w:t xml:space="preserve"> </w:t>
       </w:r>
       <w:r>
         <w:rPr>
@@ -220,6 +234,7 @@
     <w:p>
       <w:pPr>
         <w:pStyle w:val="Standard"/>
+        <w:jc w:val="both"/>
       </w:pPr>
       <w:r>
         <w:rPr>
@@ -227,6 +242,7 @@
         </w:rPr>
         <w:t xml:space="preserve">La pestaña </w:t>
       </w:r>
+      <w:proofErr w:type="spellStart"/>
       <w:r>
         <w:rPr>
           <w:b/>
@@ -234,22 +250,18 @@
         </w:rPr>
         <w:t>Setting</w:t>
       </w:r>
-      <w:r>
-        <w:rPr>
-          <w:shd w:val="clear" w:color="auto" w:fill="FFFFFF"/>
-        </w:rPr>
-        <w:t xml:space="preserve"> intenta minimizar la cantidad de configuraciones que tiene que cambiar, por lo que algunos valores predeterm</w:t>
-      </w:r>
-      <w:r>
-        <w:rPr>
-          <w:shd w:val="clear" w:color="auto" w:fill="FFFFFF"/>
-        </w:rPr>
-        <w:t>inados se establecen automáticamente. Puede personalizar su configuración según su caso de uso.</w:t>
-      </w:r>
-    </w:p>
-    <w:p>
-      <w:pPr>
-        <w:pStyle w:val="Standard"/>
+      <w:proofErr w:type="spellEnd"/>
+      <w:r>
+        <w:rPr>
+          <w:shd w:val="clear" w:color="auto" w:fill="FFFFFF"/>
+        </w:rPr>
+        <w:t xml:space="preserve"> intenta minimizar la cantidad de configuraciones que tiene que cambiar, por lo que algunos valores predeterminados se establecen automáticamente. Puede personalizar su configuración según su caso de uso.</w:t>
+      </w:r>
+    </w:p>
+    <w:p>
+      <w:pPr>
+        <w:pStyle w:val="Standard"/>
+        <w:jc w:val="both"/>
       </w:pPr>
       <w:r>
         <w:rPr>
@@ -308,6 +320,7 @@
         <w:pStyle w:val="Standard"/>
         <w:shd w:val="clear" w:color="auto" w:fill="FFFFFF"/>
         <w:spacing w:after="420" w:line="384" w:lineRule="auto"/>
+        <w:jc w:val="both"/>
       </w:pPr>
       <w:r>
         <w:rPr>
@@ -324,20 +337,37 @@
         <w:rPr>
           <w:color w:val="0070C0"/>
         </w:rPr>
-        <w:t>https://api.lyrics.ovh/v1/Coldplay/Adventure of a Lifeti</w:t>
-      </w:r>
+        <w:t xml:space="preserve">https://api.lyrics.ovh/v1/Coldplay/Adventure </w:t>
+      </w:r>
+      <w:proofErr w:type="spellStart"/>
       <w:r>
         <w:rPr>
           <w:color w:val="0070C0"/>
         </w:rPr>
-        <w:t>me</w:t>
-      </w:r>
-    </w:p>
-    <w:p>
-      <w:pPr>
-        <w:pStyle w:val="Standard"/>
-        <w:shd w:val="clear" w:color="auto" w:fill="FFFFFF"/>
-        <w:spacing w:after="420" w:line="384" w:lineRule="auto"/>
+        <w:t>of</w:t>
+      </w:r>
+      <w:proofErr w:type="spellEnd"/>
+      <w:r>
+        <w:rPr>
+          <w:color w:val="0070C0"/>
+        </w:rPr>
+        <w:t xml:space="preserve"> a </w:t>
+      </w:r>
+      <w:proofErr w:type="spellStart"/>
+      <w:r>
+        <w:rPr>
+          <w:color w:val="0070C0"/>
+        </w:rPr>
+        <w:t>Lifetime</w:t>
+      </w:r>
+      <w:proofErr w:type="spellEnd"/>
+    </w:p>
+    <w:p>
+      <w:pPr>
+        <w:pStyle w:val="Standard"/>
+        <w:shd w:val="clear" w:color="auto" w:fill="FFFFFF"/>
+        <w:spacing w:after="420" w:line="384" w:lineRule="auto"/>
+        <w:jc w:val="both"/>
       </w:pPr>
       <w:r>
         <w:t>La primera parte,</w:t>
@@ -355,17 +385,15 @@
         <w:t>https://api.lyrics.ovh</w:t>
       </w:r>
       <w:r>
-        <w:t>, es una variable de entorno que guarda la URL verdadera de la API. Desde esta vista, aparte de ver las variables de entorno existentes, se puede modificar el nombre del entorno, crear nuevas variables, modificarl</w:t>
-      </w:r>
-      <w:r>
-        <w:t>as y borrarlas.</w:t>
-      </w:r>
-    </w:p>
-    <w:p>
-      <w:pPr>
-        <w:pStyle w:val="Standard"/>
-        <w:shd w:val="clear" w:color="auto" w:fill="FFFFFF"/>
-        <w:spacing w:after="420" w:line="384" w:lineRule="auto"/>
+        <w:t>, es una variable de entorno que guarda la URL verdadera de la API. Desde esta vista, aparte de ver las variables de entorno existentes, se puede modificar el nombre del entorno, crear nuevas variables, modificarlas y borrarlas.</w:t>
+      </w:r>
+    </w:p>
+    <w:p>
+      <w:pPr>
+        <w:pStyle w:val="Standard"/>
+        <w:shd w:val="clear" w:color="auto" w:fill="FFFFFF"/>
+        <w:spacing w:after="420" w:line="384" w:lineRule="auto"/>
+        <w:jc w:val="both"/>
       </w:pPr>
       <w:r>
         <w:t xml:space="preserve">La pestaña de autorización </w:t>
@@ -376,6 +404,7 @@
         </w:rPr>
         <w:t>(</w:t>
       </w:r>
+      <w:proofErr w:type="spellStart"/>
       <w:r>
         <w:rPr>
           <w:b/>
@@ -383,6 +412,7 @@
         </w:rPr>
         <w:t>Authorization</w:t>
       </w:r>
+      <w:proofErr w:type="spellEnd"/>
       <w:r>
         <w:rPr>
           <w:b/>
@@ -398,6 +428,7 @@
         <w:pStyle w:val="Standard"/>
         <w:shd w:val="clear" w:color="auto" w:fill="FFFFFF"/>
         <w:spacing w:after="420" w:line="384" w:lineRule="auto"/>
+        <w:jc w:val="both"/>
       </w:pPr>
       <w:r>
         <w:t xml:space="preserve">La pestaña de cabeceras </w:t>
@@ -408,6 +439,7 @@
         </w:rPr>
         <w:t>(</w:t>
       </w:r>
+      <w:proofErr w:type="spellStart"/>
       <w:r>
         <w:rPr>
           <w:b/>
@@ -415,6 +447,7 @@
         </w:rPr>
         <w:t>Headers</w:t>
       </w:r>
+      <w:proofErr w:type="spellEnd"/>
       <w:r>
         <w:rPr>
           <w:b/>
@@ -422,17 +455,15 @@
         <w:t>)</w:t>
       </w:r>
       <w:r>
-        <w:t>, donde se de</w:t>
-      </w:r>
-      <w:r>
-        <w:t>ben introducir las cabeceras de la petición. Para este ejemplo usamos las 7 cabeceras que podemos observar</w:t>
-      </w:r>
-    </w:p>
-    <w:p>
-      <w:pPr>
-        <w:pStyle w:val="Standard"/>
-        <w:shd w:val="clear" w:color="auto" w:fill="FFFFFF"/>
-        <w:spacing w:after="420" w:line="384" w:lineRule="auto"/>
+        <w:t>, donde se deben introducir las cabeceras de la petición. Para este ejemplo usamos las 7 cabeceras que podemos observar</w:t>
+      </w:r>
+    </w:p>
+    <w:p>
+      <w:pPr>
+        <w:pStyle w:val="Standard"/>
+        <w:shd w:val="clear" w:color="auto" w:fill="FFFFFF"/>
+        <w:spacing w:after="420" w:line="384" w:lineRule="auto"/>
+        <w:jc w:val="both"/>
       </w:pPr>
       <w:r>
         <w:t xml:space="preserve">La cabecera de cuerpo </w:t>
@@ -443,6 +474,7 @@
         </w:rPr>
         <w:t>(</w:t>
       </w:r>
+      <w:proofErr w:type="spellStart"/>
       <w:r>
         <w:rPr>
           <w:b/>
@@ -450,6 +482,7 @@
         </w:rPr>
         <w:t>Body</w:t>
       </w:r>
+      <w:proofErr w:type="spellEnd"/>
       <w:r>
         <w:rPr>
           <w:b/>
@@ -465,33 +498,41 @@
         <w:pStyle w:val="Standard"/>
         <w:shd w:val="clear" w:color="auto" w:fill="FFFFFF"/>
         <w:spacing w:after="420" w:line="384" w:lineRule="auto"/>
+        <w:jc w:val="both"/>
       </w:pPr>
       <w:r>
         <w:lastRenderedPageBreak/>
         <w:t xml:space="preserve">La pestaña </w:t>
       </w:r>
-      <w:r>
-        <w:rPr>
-          <w:b/>
-        </w:rPr>
-        <w:t>Pre-request Script</w:t>
-      </w:r>
-      <w:r>
-        <w:t>, al recibir una respuesta vamos a querer hacer al menos 2 cosas. La primera, hacer una comprobación de que la respuesta es la esperad</w:t>
-      </w:r>
-      <w:r>
-        <w:t>a y, la segunda, guardar el resultado de la respuesta para ser usado en nuevas peticiones.</w:t>
-      </w:r>
-    </w:p>
-    <w:p>
-      <w:pPr>
-        <w:pStyle w:val="Standard"/>
-        <w:shd w:val="clear" w:color="auto" w:fill="FFFFFF"/>
-        <w:spacing w:after="420" w:line="384" w:lineRule="auto"/>
+      <w:proofErr w:type="spellStart"/>
+      <w:r>
+        <w:rPr>
+          <w:b/>
+        </w:rPr>
+        <w:t>Pre-request</w:t>
+      </w:r>
+      <w:proofErr w:type="spellEnd"/>
+      <w:r>
+        <w:rPr>
+          <w:b/>
+        </w:rPr>
+        <w:t xml:space="preserve"> Script</w:t>
+      </w:r>
+      <w:r>
+        <w:t>, al recibir una respuesta vamos a querer hacer al menos 2 cosas. La primera, hacer una comprobación de que la respuesta es la esperada y, la segunda, guardar el resultado de la respuesta para ser usado en nuevas peticiones.</w:t>
+      </w:r>
+    </w:p>
+    <w:p>
+      <w:pPr>
+        <w:pStyle w:val="Standard"/>
+        <w:shd w:val="clear" w:color="auto" w:fill="FFFFFF"/>
+        <w:spacing w:after="420" w:line="384" w:lineRule="auto"/>
+        <w:jc w:val="both"/>
       </w:pPr>
       <w:r>
         <w:t xml:space="preserve"> Para ello, es necesario usar la pestaña </w:t>
       </w:r>
+      <w:proofErr w:type="spellStart"/>
       <w:r>
         <w:rPr>
           <w:b/>
@@ -499,6 +540,7 @@
         </w:rPr>
         <w:t>Tests</w:t>
       </w:r>
+      <w:proofErr w:type="spellEnd"/>
       <w:r>
         <w:t>. En ella, podemos hacer operaciones con los resultados de la respuesta.</w:t>
       </w:r>
@@ -508,12 +550,21 @@
         </w:rPr>
         <w:t xml:space="preserve"> En la pestaña </w:t>
       </w:r>
-      <w:r>
-        <w:rPr>
-          <w:b/>
-          <w:shd w:val="clear" w:color="auto" w:fill="FFFFFF"/>
-        </w:rPr>
-        <w:t xml:space="preserve">Tests </w:t>
+      <w:proofErr w:type="spellStart"/>
+      <w:r>
+        <w:rPr>
+          <w:b/>
+          <w:shd w:val="clear" w:color="auto" w:fill="FFFFFF"/>
+        </w:rPr>
+        <w:t>Tests</w:t>
+      </w:r>
+      <w:proofErr w:type="spellEnd"/>
+      <w:r>
+        <w:rPr>
+          <w:b/>
+          <w:shd w:val="clear" w:color="auto" w:fill="FFFFFF"/>
+        </w:rPr>
+        <w:t xml:space="preserve"> </w:t>
       </w:r>
       <w:r>
         <w:rPr>
@@ -525,6 +576,7 @@
     <w:p>
       <w:pPr>
         <w:pStyle w:val="Standard"/>
+        <w:jc w:val="both"/>
       </w:pPr>
       <w:r>
         <w:rPr>
@@ -532,6 +584,7 @@
         </w:rPr>
         <w:t xml:space="preserve">La pestaña </w:t>
       </w:r>
+      <w:proofErr w:type="spellStart"/>
       <w:r>
         <w:rPr>
           <w:b/>
@@ -539,22 +592,18 @@
         </w:rPr>
         <w:t>Setting</w:t>
       </w:r>
-      <w:r>
-        <w:rPr>
-          <w:shd w:val="clear" w:color="auto" w:fill="FFFFFF"/>
-        </w:rPr>
-        <w:t xml:space="preserve"> intenta minimizar la cantidad de configuraciones que tiene que cambiar, por lo que algunos valor</w:t>
-      </w:r>
-      <w:r>
-        <w:rPr>
-          <w:shd w:val="clear" w:color="auto" w:fill="FFFFFF"/>
-        </w:rPr>
-        <w:t>es predeterminados se establecen automáticamente. Puede personalizar su configuración según su caso de uso.</w:t>
-      </w:r>
-    </w:p>
-    <w:p>
-      <w:pPr>
-        <w:pStyle w:val="Standard"/>
+      <w:proofErr w:type="spellEnd"/>
+      <w:r>
+        <w:rPr>
+          <w:shd w:val="clear" w:color="auto" w:fill="FFFFFF"/>
+        </w:rPr>
+        <w:t xml:space="preserve"> intenta minimizar la cantidad de configuraciones que tiene que cambiar, por lo que algunos valores predeterminados se establecen automáticamente. Puede personalizar su configuración según su caso de uso.</w:t>
+      </w:r>
+    </w:p>
+    <w:p>
+      <w:pPr>
+        <w:pStyle w:val="Standard"/>
+        <w:jc w:val="both"/>
       </w:pPr>
       <w:r>
         <w:rPr>
@@ -610,13 +659,15 @@
     <w:p>
       <w:pPr>
         <w:pStyle w:val="Standard"/>
-      </w:pPr>
-    </w:p>
-    <w:p>
-      <w:pPr>
-        <w:pStyle w:val="Standard"/>
-        <w:shd w:val="clear" w:color="auto" w:fill="FFFFFF"/>
-        <w:spacing w:after="420" w:line="384" w:lineRule="auto"/>
+        <w:jc w:val="both"/>
+      </w:pPr>
+    </w:p>
+    <w:p>
+      <w:pPr>
+        <w:pStyle w:val="Standard"/>
+        <w:shd w:val="clear" w:color="auto" w:fill="FFFFFF"/>
+        <w:spacing w:after="420" w:line="384" w:lineRule="auto"/>
+        <w:jc w:val="both"/>
       </w:pPr>
       <w:r>
         <w:rPr>
@@ -636,129 +687,219 @@
           <w:color w:val="0070C0"/>
           <w:shd w:val="clear" w:color="auto" w:fill="FFFFFF"/>
         </w:rPr>
-        <w:t>https://itunes.apple.com/lookup?amgAlbumI</w:t>
+        <w:t>https://itunes.apple.com/lookup?amgAlbumId=15175,15176,15177,15178,15183,15184,15187,1519,15191,15195,15197,15198</w:t>
+      </w:r>
+    </w:p>
+    <w:p>
+      <w:pPr>
+        <w:pStyle w:val="Standard"/>
+        <w:shd w:val="clear" w:color="auto" w:fill="FFFFFF"/>
+        <w:spacing w:after="420" w:line="384" w:lineRule="auto"/>
+        <w:jc w:val="both"/>
+      </w:pPr>
+      <w:r>
+        <w:t>La primera parte,</w:t>
+      </w:r>
+      <w:r>
+        <w:rPr>
+          <w:color w:val="0000FF"/>
+        </w:rPr>
+        <w:t xml:space="preserve"> </w:t>
       </w:r>
       <w:r>
         <w:rPr>
           <w:color w:val="0070C0"/>
           <w:shd w:val="clear" w:color="auto" w:fill="FFFFFF"/>
         </w:rPr>
-        <w:t>d=15175,15176,15177,15178,15183,15184,15187,1519,15191,15195,15197,15198</w:t>
-      </w:r>
-    </w:p>
-    <w:p>
-      <w:pPr>
-        <w:pStyle w:val="Standard"/>
-        <w:shd w:val="clear" w:color="auto" w:fill="FFFFFF"/>
-        <w:spacing w:after="420" w:line="384" w:lineRule="auto"/>
-      </w:pPr>
-      <w:r>
-        <w:t>La primera parte,</w:t>
-      </w:r>
-      <w:r>
-        <w:rPr>
-          <w:color w:val="0000FF"/>
-        </w:rPr>
+        <w:t>https://itunes.apple.com</w:t>
+      </w:r>
+      <w:r>
+        <w:t>, es una variable de entorno que guarda la URL verdadera de la API. Desde esta vista, aparte de ver las variables de entorno existentes, se puede modificar el nombre del entorno, crear nuevas variables, modificarlas y borrarlas.</w:t>
+      </w:r>
+    </w:p>
+    <w:p>
+      <w:pPr>
+        <w:pStyle w:val="Standard"/>
+        <w:shd w:val="clear" w:color="auto" w:fill="FFFFFF"/>
+        <w:spacing w:after="420" w:line="384" w:lineRule="auto"/>
+        <w:jc w:val="both"/>
+      </w:pPr>
+      <w:r>
+        <w:t>Luego haríamos una petición de "</w:t>
+      </w:r>
+      <w:proofErr w:type="spellStart"/>
+      <w:r>
+        <w:t>lookup</w:t>
+      </w:r>
+      <w:proofErr w:type="spellEnd"/>
+      <w:r>
+        <w:t>" para que se muestre lo que queremos a continuación, con "</w:t>
+      </w:r>
+      <w:proofErr w:type="spellStart"/>
+      <w:r>
+        <w:rPr>
+          <w:color w:val="000000"/>
+        </w:rPr>
+        <w:t>amgAlbumId</w:t>
+      </w:r>
+      <w:proofErr w:type="spellEnd"/>
+      <w:r>
+        <w:t xml:space="preserve"> " pedimos la ID del grupo o artista, con los siguientes números </w:t>
+      </w:r>
+      <w:r>
+        <w:rPr>
+          <w:color w:val="3465A4"/>
+        </w:rPr>
+        <w:t xml:space="preserve">15175,15176,15177,15178,15183,15184, </w:t>
+      </w:r>
+      <w:r>
+        <w:t xml:space="preserve">queremos que nos muestre </w:t>
+      </w:r>
+      <w:proofErr w:type="spellStart"/>
+      <w:r>
+        <w:lastRenderedPageBreak/>
+        <w:t>wrapperType</w:t>
+      </w:r>
+      <w:proofErr w:type="spellEnd"/>
+      <w:r>
+        <w:t>":"</w:t>
+      </w:r>
+      <w:proofErr w:type="spellStart"/>
+      <w:r>
+        <w:t>collection</w:t>
+      </w:r>
+      <w:proofErr w:type="spellEnd"/>
+      <w:r>
+        <w:t>", "</w:t>
+      </w:r>
+      <w:proofErr w:type="spellStart"/>
+      <w:r>
+        <w:t>collectionType</w:t>
+      </w:r>
+      <w:proofErr w:type="spellEnd"/>
+      <w:r>
+        <w:t>":"</w:t>
+      </w:r>
+      <w:proofErr w:type="spellStart"/>
+      <w:r>
+        <w:t>Album</w:t>
+      </w:r>
+      <w:proofErr w:type="spellEnd"/>
+      <w:r>
+        <w:t>", "artistId":2541832, "collectionId":1459409129, "amgArtistId":5141, "</w:t>
+      </w:r>
+      <w:proofErr w:type="spellStart"/>
+      <w:r>
+        <w:t>artistName</w:t>
+      </w:r>
+      <w:proofErr w:type="spellEnd"/>
+      <w:r>
+        <w:t>":"</w:t>
+      </w:r>
+      <w:proofErr w:type="spellStart"/>
+      <w:r>
+        <w:t>Pianosaurus</w:t>
+      </w:r>
+      <w:proofErr w:type="spellEnd"/>
+      <w:r>
+        <w:t>".</w:t>
+      </w:r>
+    </w:p>
+    <w:p>
+      <w:pPr>
+        <w:pStyle w:val="Standard"/>
+        <w:shd w:val="clear" w:color="auto" w:fill="FFFFFF"/>
+        <w:spacing w:after="420" w:line="384" w:lineRule="auto"/>
+        <w:jc w:val="both"/>
+      </w:pPr>
+      <w:r>
+        <w:t xml:space="preserve">Para los siguientes 6 números </w:t>
+      </w:r>
+      <w:r>
+        <w:rPr>
+          <w:color w:val="3465A4"/>
+        </w:rPr>
+        <w:t>15187,1519,15191,15195,15197,</w:t>
+      </w:r>
+      <w:proofErr w:type="gramStart"/>
+      <w:r>
+        <w:rPr>
+          <w:color w:val="3465A4"/>
+        </w:rPr>
+        <w:t xml:space="preserve">15198, </w:t>
+      </w:r>
+      <w:r>
+        <w:rPr>
+          <w:color w:val="000000"/>
+        </w:rPr>
+        <w:t xml:space="preserve"> nos</w:t>
+      </w:r>
+      <w:proofErr w:type="gramEnd"/>
+      <w:r>
+        <w:rPr>
+          <w:color w:val="000000"/>
+        </w:rPr>
+        <w:t xml:space="preserve"> muestra otro tipo de colección, de </w:t>
+      </w:r>
+      <w:proofErr w:type="spellStart"/>
+      <w:r>
+        <w:rPr>
+          <w:color w:val="000000"/>
+        </w:rPr>
+        <w:t>albúm</w:t>
+      </w:r>
+      <w:proofErr w:type="spellEnd"/>
+      <w:r>
+        <w:rPr>
+          <w:color w:val="000000"/>
+        </w:rPr>
+        <w:t>, de la Id de artista y de colección, y por último, otro nombre de artista.</w:t>
+      </w:r>
+    </w:p>
+    <w:p>
+      <w:pPr>
+        <w:pStyle w:val="Standard"/>
+        <w:shd w:val="clear" w:color="auto" w:fill="FFFFFF"/>
+        <w:spacing w:after="420" w:line="384" w:lineRule="auto"/>
+        <w:jc w:val="both"/>
+      </w:pPr>
+      <w:r>
+        <w:t xml:space="preserve">En el </w:t>
+      </w:r>
+      <w:proofErr w:type="spellStart"/>
+      <w:r>
+        <w:t>Request</w:t>
+      </w:r>
+      <w:proofErr w:type="spellEnd"/>
+      <w:r>
         <w:t xml:space="preserve"> </w:t>
       </w:r>
-      <w:r>
-        <w:rPr>
-          <w:color w:val="0070C0"/>
-          <w:shd w:val="clear" w:color="auto" w:fill="FFFFFF"/>
-        </w:rPr>
-        <w:t>https://itunes.apple.com</w:t>
-      </w:r>
-      <w:r>
-        <w:t xml:space="preserve">, es una variable de entorno que guarda la URL verdadera de la API. Desde esta vista, aparte de ver las variables de entorno existentes, se </w:t>
-      </w:r>
-      <w:r>
-        <w:t>puede modificar el nombre del entorno, crear nuevas variables, modificarlas y borrarlas.</w:t>
-      </w:r>
-    </w:p>
-    <w:p>
-      <w:pPr>
-        <w:pStyle w:val="Standard"/>
-        <w:shd w:val="clear" w:color="auto" w:fill="FFFFFF"/>
-        <w:spacing w:after="420" w:line="384" w:lineRule="auto"/>
-      </w:pPr>
-      <w:r>
-        <w:t>Luego haríamos una petición de "lookup" para que se muestre lo que queremos a continuación, con "</w:t>
-      </w:r>
-      <w:r>
-        <w:rPr>
-          <w:color w:val="000000"/>
-        </w:rPr>
-        <w:t>amgAlbumId</w:t>
-      </w:r>
-      <w:r>
-        <w:t xml:space="preserve"> " pedimos la ID del grupo o artista, con los siguientes núm</w:t>
-      </w:r>
-      <w:r>
-        <w:t xml:space="preserve">eros </w:t>
-      </w:r>
-      <w:r>
-        <w:rPr>
-          <w:color w:val="3465A4"/>
-        </w:rPr>
-        <w:t xml:space="preserve">15175,15176,15177,15178,15183,15184, </w:t>
-      </w:r>
-      <w:r>
-        <w:t xml:space="preserve">queremos que nos muestre </w:t>
-      </w:r>
-      <w:r>
-        <w:lastRenderedPageBreak/>
-        <w:t>wrapperType":"collection", "collectionType":"Album", "artistId":2541832, "collectionId":1459409129, "amgArtistId":5141, "artistName":"Pianosaurus".</w:t>
-      </w:r>
-    </w:p>
-    <w:p>
-      <w:pPr>
-        <w:pStyle w:val="Standard"/>
-        <w:shd w:val="clear" w:color="auto" w:fill="FFFFFF"/>
-        <w:spacing w:after="420" w:line="384" w:lineRule="auto"/>
-      </w:pPr>
-      <w:r>
-        <w:t xml:space="preserve">Para los siguientes 6 números </w:t>
-      </w:r>
-      <w:r>
-        <w:rPr>
-          <w:color w:val="3465A4"/>
-        </w:rPr>
-        <w:t>15187,1519,</w:t>
-      </w:r>
-      <w:r>
-        <w:rPr>
-          <w:color w:val="3465A4"/>
-        </w:rPr>
-        <w:t xml:space="preserve">15191,15195,15197,15198, </w:t>
-      </w:r>
-      <w:r>
-        <w:rPr>
-          <w:color w:val="000000"/>
-        </w:rPr>
-        <w:t xml:space="preserve"> nos muestra otro tipo de colección, de albúm, de la Id de artista y de colección, y por último, otro nombre de artista.</w:t>
-      </w:r>
-    </w:p>
-    <w:p>
-      <w:pPr>
-        <w:pStyle w:val="Standard"/>
-        <w:shd w:val="clear" w:color="auto" w:fill="FFFFFF"/>
-        <w:spacing w:after="420" w:line="384" w:lineRule="auto"/>
-      </w:pPr>
-      <w:r>
-        <w:t>En el Request Params tenemos 1 "key" con las que identificamos todo lo visto anteriormente.</w:t>
-      </w:r>
-    </w:p>
-    <w:p>
-      <w:pPr>
-        <w:pStyle w:val="Standard"/>
-        <w:shd w:val="clear" w:color="auto" w:fill="FFFFFF"/>
-        <w:spacing w:after="420" w:line="384" w:lineRule="auto"/>
-      </w:pPr>
-      <w:r>
-        <w:t>La pestaña de auto</w:t>
-      </w:r>
-      <w:r>
-        <w:t xml:space="preserve">rización </w:t>
+      <w:proofErr w:type="spellStart"/>
+      <w:r>
+        <w:t>Params</w:t>
+      </w:r>
+      <w:proofErr w:type="spellEnd"/>
+      <w:r>
+        <w:t xml:space="preserve"> tenemos 1 "</w:t>
+      </w:r>
+      <w:proofErr w:type="spellStart"/>
+      <w:r>
+        <w:t>key</w:t>
+      </w:r>
+      <w:proofErr w:type="spellEnd"/>
+      <w:r>
+        <w:t>" con las que identificamos todo lo visto anteriormente.</w:t>
+      </w:r>
+    </w:p>
+    <w:p>
+      <w:pPr>
+        <w:pStyle w:val="Standard"/>
+        <w:shd w:val="clear" w:color="auto" w:fill="FFFFFF"/>
+        <w:spacing w:after="420" w:line="384" w:lineRule="auto"/>
+        <w:jc w:val="both"/>
+      </w:pPr>
+      <w:r>
+        <w:t xml:space="preserve">La pestaña de autorización </w:t>
       </w:r>
       <w:r>
         <w:rPr>
@@ -766,6 +907,7 @@
         </w:rPr>
         <w:t>(</w:t>
       </w:r>
+      <w:proofErr w:type="spellStart"/>
       <w:r>
         <w:rPr>
           <w:b/>
@@ -773,6 +915,7 @@
         </w:rPr>
         <w:t>Authorization</w:t>
       </w:r>
+      <w:proofErr w:type="spellEnd"/>
       <w:r>
         <w:rPr>
           <w:b/>
@@ -788,6 +931,7 @@
         <w:pStyle w:val="Standard"/>
         <w:shd w:val="clear" w:color="auto" w:fill="FFFFFF"/>
         <w:spacing w:after="420" w:line="384" w:lineRule="auto"/>
+        <w:jc w:val="both"/>
       </w:pPr>
       <w:r>
         <w:t xml:space="preserve">La pestaña de cabeceras </w:t>
@@ -798,6 +942,7 @@
         </w:rPr>
         <w:t>(</w:t>
       </w:r>
+      <w:proofErr w:type="spellStart"/>
       <w:r>
         <w:rPr>
           <w:b/>
@@ -805,6 +950,7 @@
         </w:rPr>
         <w:t>Headers</w:t>
       </w:r>
+      <w:proofErr w:type="spellEnd"/>
       <w:r>
         <w:rPr>
           <w:b/>
@@ -812,17 +958,15 @@
         <w:t>)</w:t>
       </w:r>
       <w:r>
-        <w:t xml:space="preserve">, donde se deben introducir las </w:t>
-      </w:r>
-      <w:r>
-        <w:t>cabeceras de la petición. Para este ejemplo usamos las 8 cabeceras que podemos observar.</w:t>
-      </w:r>
-    </w:p>
-    <w:p>
-      <w:pPr>
-        <w:pStyle w:val="Standard"/>
-        <w:shd w:val="clear" w:color="auto" w:fill="FFFFFF"/>
-        <w:spacing w:after="420" w:line="384" w:lineRule="auto"/>
+        <w:t>, donde se deben introducir las cabeceras de la petición. Para este ejemplo usamos las 8 cabeceras que podemos observar.</w:t>
+      </w:r>
+    </w:p>
+    <w:p>
+      <w:pPr>
+        <w:pStyle w:val="Standard"/>
+        <w:shd w:val="clear" w:color="auto" w:fill="FFFFFF"/>
+        <w:spacing w:after="420" w:line="384" w:lineRule="auto"/>
+        <w:jc w:val="both"/>
       </w:pPr>
       <w:r>
         <w:t xml:space="preserve">La cabecera de cuerpo </w:t>
@@ -833,6 +977,7 @@
         </w:rPr>
         <w:t>(</w:t>
       </w:r>
+      <w:proofErr w:type="spellStart"/>
       <w:r>
         <w:rPr>
           <w:b/>
@@ -840,6 +985,7 @@
         </w:rPr>
         <w:t>Body</w:t>
       </w:r>
+      <w:proofErr w:type="spellEnd"/>
       <w:r>
         <w:rPr>
           <w:b/>
@@ -855,32 +1001,40 @@
         <w:pStyle w:val="Standard"/>
         <w:shd w:val="clear" w:color="auto" w:fill="FFFFFF"/>
         <w:spacing w:after="420" w:line="384" w:lineRule="auto"/>
+        <w:jc w:val="both"/>
       </w:pPr>
       <w:r>
         <w:t xml:space="preserve">La pestaña </w:t>
       </w:r>
-      <w:r>
-        <w:rPr>
-          <w:b/>
-        </w:rPr>
-        <w:t>Pre-request Script</w:t>
-      </w:r>
-      <w:r>
-        <w:t xml:space="preserve">, al recibir una </w:t>
-      </w:r>
-      <w:r>
-        <w:t>respuesta vamos a querer hacer al menos 2 cosas. La primera, hacer una comprobación de que la respuesta es la esperada y, la segunda, guardar el resultado de la respuesta para ser usado en nuevas peticiones.</w:t>
-      </w:r>
-    </w:p>
-    <w:p>
-      <w:pPr>
-        <w:pStyle w:val="Standard"/>
-        <w:shd w:val="clear" w:color="auto" w:fill="FFFFFF"/>
-        <w:spacing w:after="420" w:line="384" w:lineRule="auto"/>
+      <w:proofErr w:type="spellStart"/>
+      <w:r>
+        <w:rPr>
+          <w:b/>
+        </w:rPr>
+        <w:t>Pre-request</w:t>
+      </w:r>
+      <w:proofErr w:type="spellEnd"/>
+      <w:r>
+        <w:rPr>
+          <w:b/>
+        </w:rPr>
+        <w:t xml:space="preserve"> Script</w:t>
+      </w:r>
+      <w:r>
+        <w:t>, al recibir una respuesta vamos a querer hacer al menos 2 cosas. La primera, hacer una comprobación de que la respuesta es la esperada y, la segunda, guardar el resultado de la respuesta para ser usado en nuevas peticiones.</w:t>
+      </w:r>
+    </w:p>
+    <w:p>
+      <w:pPr>
+        <w:pStyle w:val="Standard"/>
+        <w:shd w:val="clear" w:color="auto" w:fill="FFFFFF"/>
+        <w:spacing w:after="420" w:line="384" w:lineRule="auto"/>
+        <w:jc w:val="both"/>
       </w:pPr>
       <w:r>
         <w:t xml:space="preserve"> Para ello, es necesario usar la pestaña </w:t>
       </w:r>
+      <w:proofErr w:type="spellStart"/>
       <w:r>
         <w:rPr>
           <w:b/>
@@ -888,11 +1042,9 @@
         </w:rPr>
         <w:t>Tests</w:t>
       </w:r>
-      <w:r>
-        <w:t xml:space="preserve">. </w:t>
-      </w:r>
-      <w:r>
-        <w:t>En ella, podemos hacer operaciones con los resultados de la respuesta.</w:t>
+      <w:proofErr w:type="spellEnd"/>
+      <w:r>
+        <w:t>. En ella, podemos hacer operaciones con los resultados de la respuesta.</w:t>
       </w:r>
       <w:r>
         <w:rPr>
@@ -900,12 +1052,21 @@
         </w:rPr>
         <w:t xml:space="preserve"> En la pestaña </w:t>
       </w:r>
-      <w:r>
-        <w:rPr>
-          <w:b/>
-          <w:shd w:val="clear" w:color="auto" w:fill="FFFFFF"/>
-        </w:rPr>
-        <w:t xml:space="preserve">Tests </w:t>
+      <w:proofErr w:type="spellStart"/>
+      <w:r>
+        <w:rPr>
+          <w:b/>
+          <w:shd w:val="clear" w:color="auto" w:fill="FFFFFF"/>
+        </w:rPr>
+        <w:t>Tests</w:t>
+      </w:r>
+      <w:proofErr w:type="spellEnd"/>
+      <w:r>
+        <w:rPr>
+          <w:b/>
+          <w:shd w:val="clear" w:color="auto" w:fill="FFFFFF"/>
+        </w:rPr>
+        <w:t xml:space="preserve"> </w:t>
       </w:r>
       <w:r>
         <w:rPr>
@@ -917,6 +1078,7 @@
     <w:p>
       <w:pPr>
         <w:pStyle w:val="Standard"/>
+        <w:jc w:val="both"/>
       </w:pPr>
       <w:r>
         <w:rPr>
@@ -924,6 +1086,7 @@
         </w:rPr>
         <w:t xml:space="preserve">La pestaña </w:t>
       </w:r>
+      <w:proofErr w:type="spellStart"/>
       <w:r>
         <w:rPr>
           <w:b/>
@@ -931,22 +1094,18 @@
         </w:rPr>
         <w:t>Setting</w:t>
       </w:r>
-      <w:r>
-        <w:rPr>
-          <w:shd w:val="clear" w:color="auto" w:fill="FFFFFF"/>
-        </w:rPr>
-        <w:t xml:space="preserve"> intenta minimizar la canti</w:t>
-      </w:r>
-      <w:r>
-        <w:rPr>
-          <w:shd w:val="clear" w:color="auto" w:fill="FFFFFF"/>
-        </w:rPr>
-        <w:t>dad de configuraciones que tiene que cambiar, por lo que algunos valores predeterminados se establecen automáticamente. Puede personalizar su configuración según su caso de uso.</w:t>
-      </w:r>
-    </w:p>
-    <w:p>
-      <w:pPr>
-        <w:pStyle w:val="Standard"/>
+      <w:proofErr w:type="spellEnd"/>
+      <w:r>
+        <w:rPr>
+          <w:shd w:val="clear" w:color="auto" w:fill="FFFFFF"/>
+        </w:rPr>
+        <w:t xml:space="preserve"> intenta minimizar la cantidad de configuraciones que tiene que cambiar, por lo que algunos valores predeterminados se establecen automáticamente. Puede personalizar su configuración según su caso de uso.</w:t>
+      </w:r>
+    </w:p>
+    <w:p>
+      <w:pPr>
+        <w:pStyle w:val="Standard"/>
+        <w:jc w:val="both"/>
       </w:pPr>
       <w:r>
         <w:rPr>
@@ -1005,6 +1164,7 @@
         <w:pStyle w:val="Standard"/>
         <w:shd w:val="clear" w:color="auto" w:fill="FFFFFF"/>
         <w:spacing w:after="420" w:line="384" w:lineRule="auto"/>
+        <w:jc w:val="both"/>
       </w:pPr>
       <w:r>
         <w:rPr>
@@ -1015,10 +1175,7 @@
         <w:t>2º POST:</w:t>
       </w:r>
       <w:r>
-        <w:t xml:space="preserve"> Vemos que la petición enviada es de tipo POST y que accede a la sig</w:t>
-      </w:r>
-      <w:r>
-        <w:t xml:space="preserve">uiente dirección de la API: </w:t>
+        <w:t xml:space="preserve"> Vemos que la petición enviada es de tipo POST y que accede a la siguiente dirección de la API: </w:t>
       </w:r>
       <w:r>
         <w:rPr>
@@ -1033,6 +1190,7 @@
         <w:pStyle w:val="Standard"/>
         <w:shd w:val="clear" w:color="auto" w:fill="FFFFFF"/>
         <w:spacing w:after="420" w:line="384" w:lineRule="auto"/>
+        <w:jc w:val="both"/>
       </w:pPr>
       <w:r>
         <w:t>La primera parte,</w:t>
@@ -1051,43 +1209,93 @@
         <w:t>https://itunes.apple.com</w:t>
       </w:r>
       <w:r>
-        <w:t>, es una variable de entorno que guarda la URL verdadera de la API. Desde esta vista, aparte de ver las varia</w:t>
-      </w:r>
-      <w:r>
-        <w:t>bles de entorno existentes, se puede modificar el nombre del entorno, crear nuevas variables, modificarlas y borrarlas.</w:t>
-      </w:r>
-    </w:p>
-    <w:p>
-      <w:pPr>
-        <w:pStyle w:val="Standard"/>
-        <w:shd w:val="clear" w:color="auto" w:fill="FFFFFF"/>
-        <w:spacing w:after="420" w:line="384" w:lineRule="auto"/>
-      </w:pPr>
-      <w:r>
-        <w:t xml:space="preserve">Luego haríamos una petición de "lookup" para que se muestre lo que queremos a continuación, con "amgArtistId" pedimos la ID del grupo o </w:t>
-      </w:r>
-      <w:r>
-        <w:t>artista, con "entity" lo que queremos es que nos muestre sus álbumes, pero no todos, porque al poner un "limit" a 5 queremos que solo muestre los 5 primeros álbumes.</w:t>
-      </w:r>
-    </w:p>
-    <w:p>
-      <w:pPr>
-        <w:pStyle w:val="Standard"/>
-        <w:shd w:val="clear" w:color="auto" w:fill="FFFFFF"/>
-        <w:spacing w:after="420" w:line="384" w:lineRule="auto"/>
-      </w:pPr>
-      <w:r>
-        <w:t xml:space="preserve">En el Request Params tenemos 3 "key" con las que identificamos el ID del grupo o artista, </w:t>
-      </w:r>
-      <w:r>
-        <w:t>el álbum y que nos muestre solo 5 de esos álbumes.</w:t>
-      </w:r>
-    </w:p>
-    <w:p>
-      <w:pPr>
-        <w:pStyle w:val="Standard"/>
-        <w:shd w:val="clear" w:color="auto" w:fill="FFFFFF"/>
-        <w:spacing w:after="420" w:line="384" w:lineRule="auto"/>
+        <w:t>, es una variable de entorno que guarda la URL verdadera de la API. Desde esta vista, aparte de ver las variables de entorno existentes, se puede modificar el nombre del entorno, crear nuevas variables, modificarlas y borrarlas.</w:t>
+      </w:r>
+    </w:p>
+    <w:p>
+      <w:pPr>
+        <w:pStyle w:val="Standard"/>
+        <w:shd w:val="clear" w:color="auto" w:fill="FFFFFF"/>
+        <w:spacing w:after="420" w:line="384" w:lineRule="auto"/>
+        <w:jc w:val="both"/>
+      </w:pPr>
+      <w:r>
+        <w:t>Luego haríamos una petición de "</w:t>
+      </w:r>
+      <w:proofErr w:type="spellStart"/>
+      <w:r>
+        <w:t>lookup</w:t>
+      </w:r>
+      <w:proofErr w:type="spellEnd"/>
+      <w:r>
+        <w:t>" para que se muestre lo que queremos a continuación, con "</w:t>
+      </w:r>
+      <w:proofErr w:type="spellStart"/>
+      <w:r>
+        <w:t>amgArtistId</w:t>
+      </w:r>
+      <w:proofErr w:type="spellEnd"/>
+      <w:r>
+        <w:t>" pedimos la ID del grupo o artista, con "</w:t>
+      </w:r>
+      <w:proofErr w:type="spellStart"/>
+      <w:r>
+        <w:t>entity</w:t>
+      </w:r>
+      <w:proofErr w:type="spellEnd"/>
+      <w:r>
+        <w:t>" lo que queremos es que nos muestre sus álbumes, pero no todos, porque al poner un "</w:t>
+      </w:r>
+      <w:proofErr w:type="spellStart"/>
+      <w:r>
+        <w:t>limit</w:t>
+      </w:r>
+      <w:proofErr w:type="spellEnd"/>
+      <w:r>
+        <w:t>" a 5 queremos que solo muestre los 5 primeros álbumes.</w:t>
+      </w:r>
+    </w:p>
+    <w:p>
+      <w:pPr>
+        <w:pStyle w:val="Standard"/>
+        <w:shd w:val="clear" w:color="auto" w:fill="FFFFFF"/>
+        <w:spacing w:after="420" w:line="384" w:lineRule="auto"/>
+        <w:jc w:val="both"/>
+      </w:pPr>
+      <w:r>
+        <w:t xml:space="preserve">En el </w:t>
+      </w:r>
+      <w:proofErr w:type="spellStart"/>
+      <w:r>
+        <w:t>Request</w:t>
+      </w:r>
+      <w:proofErr w:type="spellEnd"/>
+      <w:r>
+        <w:t xml:space="preserve"> </w:t>
+      </w:r>
+      <w:proofErr w:type="spellStart"/>
+      <w:r>
+        <w:t>Params</w:t>
+      </w:r>
+      <w:proofErr w:type="spellEnd"/>
+      <w:r>
+        <w:t xml:space="preserve"> tenemos 3 "</w:t>
+      </w:r>
+      <w:proofErr w:type="spellStart"/>
+      <w:r>
+        <w:t>key</w:t>
+      </w:r>
+      <w:proofErr w:type="spellEnd"/>
+      <w:r>
+        <w:t>" con las que identificamos el ID del grupo o artista, el álbum y que nos muestre solo 5 de esos álbumes.</w:t>
+      </w:r>
+    </w:p>
+    <w:p>
+      <w:pPr>
+        <w:pStyle w:val="Standard"/>
+        <w:shd w:val="clear" w:color="auto" w:fill="FFFFFF"/>
+        <w:spacing w:after="420" w:line="384" w:lineRule="auto"/>
+        <w:jc w:val="both"/>
       </w:pPr>
       <w:r>
         <w:t xml:space="preserve">La pestaña de autorización </w:t>
@@ -1098,6 +1306,7 @@
         </w:rPr>
         <w:t>(</w:t>
       </w:r>
+      <w:proofErr w:type="spellStart"/>
       <w:r>
         <w:rPr>
           <w:b/>
@@ -1105,6 +1314,7 @@
         </w:rPr>
         <w:t>Authorization</w:t>
       </w:r>
+      <w:proofErr w:type="spellEnd"/>
       <w:r>
         <w:rPr>
           <w:b/>
@@ -1120,149 +1330,163 @@
         <w:pStyle w:val="Standard"/>
         <w:shd w:val="clear" w:color="auto" w:fill="FFFFFF"/>
         <w:spacing w:after="420" w:line="384" w:lineRule="auto"/>
+        <w:jc w:val="both"/>
       </w:pPr>
       <w:r>
         <w:lastRenderedPageBreak/>
+        <w:t xml:space="preserve">La pestaña de cabeceras </w:t>
+      </w:r>
+      <w:r>
+        <w:rPr>
+          <w:b/>
+        </w:rPr>
+        <w:t>(</w:t>
+      </w:r>
+      <w:proofErr w:type="spellStart"/>
+      <w:r>
+        <w:rPr>
+          <w:b/>
+          <w:i/>
+        </w:rPr>
+        <w:t>Headers</w:t>
+      </w:r>
+      <w:proofErr w:type="spellEnd"/>
+      <w:r>
+        <w:rPr>
+          <w:b/>
+        </w:rPr>
+        <w:t>)</w:t>
+      </w:r>
+      <w:r>
+        <w:t>, donde se deben introducir las cabeceras de la petición. Para este ejemplo usamos las 7 cabeceras que podemos observar.</w:t>
+      </w:r>
+    </w:p>
+    <w:p>
+      <w:pPr>
+        <w:pStyle w:val="Standard"/>
+        <w:shd w:val="clear" w:color="auto" w:fill="FFFFFF"/>
+        <w:spacing w:after="420" w:line="384" w:lineRule="auto"/>
+        <w:jc w:val="both"/>
+      </w:pPr>
+      <w:r>
+        <w:t xml:space="preserve">La cabecera de cuerpo </w:t>
+      </w:r>
+      <w:r>
+        <w:rPr>
+          <w:b/>
+        </w:rPr>
+        <w:t>(</w:t>
+      </w:r>
+      <w:proofErr w:type="spellStart"/>
+      <w:r>
+        <w:rPr>
+          <w:b/>
+          <w:i/>
+        </w:rPr>
+        <w:t>Body</w:t>
+      </w:r>
+      <w:proofErr w:type="spellEnd"/>
+      <w:r>
+        <w:rPr>
+          <w:b/>
+        </w:rPr>
+        <w:t>)</w:t>
+      </w:r>
+      <w:r>
+        <w:t xml:space="preserve"> muestra los datos que se mandan con la petición. En este caso, no nos devuelve ningún dato.</w:t>
+      </w:r>
+    </w:p>
+    <w:p>
+      <w:pPr>
+        <w:pStyle w:val="Standard"/>
+        <w:shd w:val="clear" w:color="auto" w:fill="FFFFFF"/>
+        <w:spacing w:after="420" w:line="384" w:lineRule="auto"/>
+        <w:jc w:val="both"/>
+      </w:pPr>
+      <w:r>
         <w:t xml:space="preserve">La pestaña </w:t>
       </w:r>
-      <w:r>
-        <w:t xml:space="preserve">de cabeceras </w:t>
-      </w:r>
-      <w:r>
-        <w:rPr>
-          <w:b/>
-        </w:rPr>
-        <w:t>(</w:t>
-      </w:r>
+      <w:proofErr w:type="spellStart"/>
+      <w:r>
+        <w:rPr>
+          <w:b/>
+        </w:rPr>
+        <w:t>Pre-request</w:t>
+      </w:r>
+      <w:proofErr w:type="spellEnd"/>
+      <w:r>
+        <w:rPr>
+          <w:b/>
+        </w:rPr>
+        <w:t xml:space="preserve"> Script</w:t>
+      </w:r>
+      <w:r>
+        <w:t>, al recibir una respuesta vamos a querer hacer al menos 2 cosas. La primera, hacer una comprobación de que la respuesta es la esperada y, la segunda, guardar el resultado de la respuesta para ser usado en nuevas peticiones.</w:t>
+      </w:r>
+    </w:p>
+    <w:p>
+      <w:pPr>
+        <w:pStyle w:val="Standard"/>
+        <w:shd w:val="clear" w:color="auto" w:fill="FFFFFF"/>
+        <w:spacing w:after="420" w:line="384" w:lineRule="auto"/>
+        <w:jc w:val="both"/>
+      </w:pPr>
+      <w:r>
+        <w:t xml:space="preserve"> Para ello, es necesario usar la pestaña </w:t>
+      </w:r>
+      <w:proofErr w:type="spellStart"/>
       <w:r>
         <w:rPr>
           <w:b/>
           <w:i/>
         </w:rPr>
-        <w:t>Headers</w:t>
-      </w:r>
-      <w:r>
-        <w:rPr>
-          <w:b/>
-        </w:rPr>
-        <w:t>)</w:t>
-      </w:r>
-      <w:r>
-        <w:t>, donde se deben introducir las cabeceras de la petición. Para este ejemplo usamos las 7 cabeceras que podemos observar.</w:t>
-      </w:r>
-    </w:p>
-    <w:p>
-      <w:pPr>
-        <w:pStyle w:val="Standard"/>
-        <w:shd w:val="clear" w:color="auto" w:fill="FFFFFF"/>
-        <w:spacing w:after="420" w:line="384" w:lineRule="auto"/>
-      </w:pPr>
-      <w:r>
-        <w:t xml:space="preserve">La cabecera de cuerpo </w:t>
-      </w:r>
-      <w:r>
-        <w:rPr>
-          <w:b/>
-        </w:rPr>
-        <w:t>(</w:t>
-      </w:r>
-      <w:r>
-        <w:rPr>
-          <w:b/>
-          <w:i/>
-        </w:rPr>
-        <w:t>Body</w:t>
-      </w:r>
-      <w:r>
-        <w:rPr>
-          <w:b/>
-        </w:rPr>
-        <w:t>)</w:t>
-      </w:r>
-      <w:r>
-        <w:t xml:space="preserve"> muestra los datos que se mandan con la petición. En este caso, no nos devuelve ningú</w:t>
-      </w:r>
-      <w:r>
-        <w:t>n dato.</w:t>
-      </w:r>
-    </w:p>
-    <w:p>
-      <w:pPr>
-        <w:pStyle w:val="Standard"/>
-        <w:shd w:val="clear" w:color="auto" w:fill="FFFFFF"/>
-        <w:spacing w:after="420" w:line="384" w:lineRule="auto"/>
-      </w:pPr>
-      <w:r>
+        <w:t>Tests</w:t>
+      </w:r>
+      <w:proofErr w:type="spellEnd"/>
+      <w:r>
+        <w:t>. En ella, podemos hacer operaciones con los resultados de la respuesta.</w:t>
+      </w:r>
+      <w:r>
+        <w:rPr>
+          <w:shd w:val="clear" w:color="auto" w:fill="FFFFFF"/>
+        </w:rPr>
+        <w:t xml:space="preserve"> En la pestaña </w:t>
+      </w:r>
+      <w:proofErr w:type="spellStart"/>
+      <w:r>
+        <w:rPr>
+          <w:b/>
+          <w:shd w:val="clear" w:color="auto" w:fill="FFFFFF"/>
+        </w:rPr>
+        <w:t>Tests</w:t>
+      </w:r>
+      <w:proofErr w:type="spellEnd"/>
+      <w:r>
+        <w:rPr>
+          <w:b/>
+          <w:shd w:val="clear" w:color="auto" w:fill="FFFFFF"/>
+        </w:rPr>
+        <w:t xml:space="preserve"> </w:t>
+      </w:r>
+      <w:r>
+        <w:rPr>
+          <w:shd w:val="clear" w:color="auto" w:fill="FFFFFF"/>
+        </w:rPr>
+        <w:t>se muestran las comprobaciones realizadas y el resultado de las mismas que, en este caso, todas han sido las esperadas.</w:t>
+      </w:r>
+    </w:p>
+    <w:p>
+      <w:pPr>
+        <w:pStyle w:val="Standard"/>
+        <w:jc w:val="both"/>
+      </w:pPr>
+      <w:r>
+        <w:rPr>
+          <w:shd w:val="clear" w:color="auto" w:fill="FFFFFF"/>
+        </w:rPr>
         <w:t xml:space="preserve">La pestaña </w:t>
       </w:r>
-      <w:r>
-        <w:rPr>
-          <w:b/>
-        </w:rPr>
-        <w:t>Pre-request Script</w:t>
-      </w:r>
-      <w:r>
-        <w:t>, al recibir una respuesta vamos a querer hacer al menos 2 cosas. La primera, hacer una comprobación de que la respuesta es la esperada y, la segunda, guardar el resultado de la respuesta para ser usado en nuevas petici</w:t>
-      </w:r>
-      <w:r>
-        <w:t>ones.</w:t>
-      </w:r>
-    </w:p>
-    <w:p>
-      <w:pPr>
-        <w:pStyle w:val="Standard"/>
-        <w:shd w:val="clear" w:color="auto" w:fill="FFFFFF"/>
-        <w:spacing w:after="420" w:line="384" w:lineRule="auto"/>
-      </w:pPr>
-      <w:r>
-        <w:t xml:space="preserve"> Para ello, es necesario usar la pestaña </w:t>
-      </w:r>
-      <w:r>
-        <w:rPr>
-          <w:b/>
-          <w:i/>
-        </w:rPr>
-        <w:t>Tests</w:t>
-      </w:r>
-      <w:r>
-        <w:t>. En ella, podemos hacer operaciones con los resultados de la respuesta.</w:t>
-      </w:r>
-      <w:r>
-        <w:rPr>
-          <w:shd w:val="clear" w:color="auto" w:fill="FFFFFF"/>
-        </w:rPr>
-        <w:t xml:space="preserve"> En la pestaña </w:t>
-      </w:r>
-      <w:r>
-        <w:rPr>
-          <w:b/>
-          <w:shd w:val="clear" w:color="auto" w:fill="FFFFFF"/>
-        </w:rPr>
-        <w:t xml:space="preserve">Tests </w:t>
-      </w:r>
-      <w:r>
-        <w:rPr>
-          <w:shd w:val="clear" w:color="auto" w:fill="FFFFFF"/>
-        </w:rPr>
-        <w:t>se muestran las comprobaciones realizadas y el resultado de las mismas que, en este caso, todas han sido las es</w:t>
-      </w:r>
-      <w:r>
-        <w:rPr>
-          <w:shd w:val="clear" w:color="auto" w:fill="FFFFFF"/>
-        </w:rPr>
-        <w:t>peradas.</w:t>
-      </w:r>
-    </w:p>
-    <w:p>
-      <w:pPr>
-        <w:pStyle w:val="Standard"/>
-      </w:pPr>
-      <w:r>
-        <w:rPr>
-          <w:shd w:val="clear" w:color="auto" w:fill="FFFFFF"/>
-        </w:rPr>
-        <w:t xml:space="preserve">La pestaña </w:t>
-      </w:r>
+      <w:proofErr w:type="spellStart"/>
       <w:r>
         <w:rPr>
           <w:b/>
@@ -1270,6 +1494,7 @@
         </w:rPr>
         <w:t>Setting</w:t>
       </w:r>
+      <w:proofErr w:type="spellEnd"/>
       <w:r>
         <w:rPr>
           <w:shd w:val="clear" w:color="auto" w:fill="FFFFFF"/>
@@ -1280,11 +1505,13 @@
     <w:p>
       <w:pPr>
         <w:pStyle w:val="Standard"/>
-      </w:pPr>
-    </w:p>
-    <w:p>
-      <w:pPr>
-        <w:pStyle w:val="Standard"/>
+        <w:jc w:val="both"/>
+      </w:pPr>
+    </w:p>
+    <w:p>
+      <w:pPr>
+        <w:pStyle w:val="Standard"/>
+        <w:jc w:val="both"/>
       </w:pPr>
       <w:r>
         <w:rPr>
@@ -1340,18 +1567,21 @@
     <w:p>
       <w:pPr>
         <w:pStyle w:val="Standard"/>
-      </w:pPr>
-    </w:p>
-    <w:p>
-      <w:pPr>
-        <w:pStyle w:val="Standard"/>
-      </w:pPr>
-    </w:p>
-    <w:p>
-      <w:pPr>
-        <w:pStyle w:val="Standard"/>
-        <w:shd w:val="clear" w:color="auto" w:fill="FFFFFF"/>
-        <w:spacing w:after="420" w:line="384" w:lineRule="auto"/>
+        <w:jc w:val="both"/>
+      </w:pPr>
+    </w:p>
+    <w:p>
+      <w:pPr>
+        <w:pStyle w:val="Standard"/>
+        <w:jc w:val="both"/>
+      </w:pPr>
+    </w:p>
+    <w:p>
+      <w:pPr>
+        <w:pStyle w:val="Standard"/>
+        <w:shd w:val="clear" w:color="auto" w:fill="FFFFFF"/>
+        <w:spacing w:after="420" w:line="384" w:lineRule="auto"/>
+        <w:jc w:val="both"/>
       </w:pPr>
       <w:r>
         <w:rPr>
@@ -1379,6 +1609,7 @@
         <w:pStyle w:val="Standard"/>
         <w:shd w:val="clear" w:color="auto" w:fill="FFFFFF"/>
         <w:spacing w:after="420" w:line="384" w:lineRule="auto"/>
+        <w:jc w:val="both"/>
       </w:pPr>
       <w:r>
         <w:t>La primera parte,</w:t>
@@ -1397,10 +1628,7 @@
         <w:t>https://graph.facebook.com</w:t>
       </w:r>
       <w:r>
-        <w:t xml:space="preserve"> es una variable de entorno que guarda la URL verdadera de la API. Desde esta vista, aparte de ver las variables de entorno existentes, se puede modificar el nombre del entorno, crear nuevas variables, modificarlas y borrarlas. L</w:t>
-      </w:r>
-      <w:r>
-        <w:t>uego "</w:t>
+        <w:t xml:space="preserve"> es una variable de entorno que guarda la URL verdadera de la API. Desde esta vista, aparte de ver las variables de entorno existentes, se puede modificar el nombre del entorno, crear nuevas variables, modificarlas y borrarlas. Luego "</w:t>
       </w:r>
       <w:r>
         <w:rPr>
@@ -1409,7 +1637,15 @@
         <w:t>v2.11</w:t>
       </w:r>
       <w:r>
-        <w:t xml:space="preserve"> " para buscar en ese repositorio una publicacion de un usuario " con la ID " </w:t>
+        <w:t xml:space="preserve"> " para buscar en ese repositorio una </w:t>
+      </w:r>
+      <w:proofErr w:type="spellStart"/>
+      <w:r>
+        <w:t>publicacion</w:t>
+      </w:r>
+      <w:proofErr w:type="spellEnd"/>
+      <w:r>
+        <w:t xml:space="preserve"> de un usuario " con la ID " </w:t>
       </w:r>
       <w:r>
         <w:rPr>
@@ -1426,6 +1662,7 @@
         <w:pStyle w:val="Standard"/>
         <w:shd w:val="clear" w:color="auto" w:fill="FFFFFF"/>
         <w:spacing w:after="420" w:line="384" w:lineRule="auto"/>
+        <w:jc w:val="both"/>
       </w:pPr>
       <w:r>
         <w:t xml:space="preserve">La pestaña de autorización </w:t>
@@ -1436,6 +1673,7 @@
         </w:rPr>
         <w:t>(</w:t>
       </w:r>
+      <w:proofErr w:type="spellStart"/>
       <w:r>
         <w:rPr>
           <w:b/>
@@ -1443,6 +1681,7 @@
         </w:rPr>
         <w:t>Authorization</w:t>
       </w:r>
+      <w:proofErr w:type="spellEnd"/>
       <w:r>
         <w:rPr>
           <w:b/>
@@ -1450,17 +1689,15 @@
         <w:t>)</w:t>
       </w:r>
       <w:r>
-        <w:t xml:space="preserve"> sirve para introducir el tipo de autorización que usa la API, si hiciera uso de alguna. En nuestro caso</w:t>
-      </w:r>
-      <w:r>
-        <w:t xml:space="preserve"> da error, porque no tenemos los permisos de dicho usuario para poder borrar la publicación.</w:t>
-      </w:r>
-    </w:p>
-    <w:p>
-      <w:pPr>
-        <w:pStyle w:val="Standard"/>
-        <w:shd w:val="clear" w:color="auto" w:fill="FFFFFF"/>
-        <w:spacing w:after="420" w:line="384" w:lineRule="auto"/>
+        <w:t xml:space="preserve"> sirve para introducir el tipo de autorización que usa la API, si hiciera uso de alguna. En nuestro caso da error, porque no tenemos los permisos de dicho usuario para poder borrar la publicación.</w:t>
+      </w:r>
+    </w:p>
+    <w:p>
+      <w:pPr>
+        <w:pStyle w:val="Standard"/>
+        <w:shd w:val="clear" w:color="auto" w:fill="FFFFFF"/>
+        <w:spacing w:after="420" w:line="384" w:lineRule="auto"/>
+        <w:jc w:val="both"/>
       </w:pPr>
       <w:r>
         <w:t xml:space="preserve">La pestaña de cabeceras </w:t>
@@ -1471,6 +1708,7 @@
         </w:rPr>
         <w:t>(</w:t>
       </w:r>
+      <w:proofErr w:type="spellStart"/>
       <w:r>
         <w:rPr>
           <w:b/>
@@ -1478,6 +1716,7 @@
         </w:rPr>
         <w:t>Headers</w:t>
       </w:r>
+      <w:proofErr w:type="spellEnd"/>
       <w:r>
         <w:rPr>
           <w:b/>
@@ -1493,12 +1732,10 @@
         <w:pStyle w:val="Standard"/>
         <w:shd w:val="clear" w:color="auto" w:fill="FFFFFF"/>
         <w:spacing w:after="420" w:line="384" w:lineRule="auto"/>
-      </w:pPr>
-      <w:r>
-        <w:t>La cabece</w:t>
-      </w:r>
-      <w:r>
-        <w:t xml:space="preserve">ra de cuerpo </w:t>
+        <w:jc w:val="both"/>
+      </w:pPr>
+      <w:r>
+        <w:t xml:space="preserve">La cabecera de cuerpo </w:t>
       </w:r>
       <w:r>
         <w:rPr>
@@ -1506,6 +1743,7 @@
         </w:rPr>
         <w:t>(</w:t>
       </w:r>
+      <w:proofErr w:type="spellStart"/>
       <w:r>
         <w:rPr>
           <w:b/>
@@ -1513,6 +1751,7 @@
         </w:rPr>
         <w:t>Body</w:t>
       </w:r>
+      <w:proofErr w:type="spellEnd"/>
       <w:r>
         <w:rPr>
           <w:b/>
@@ -1528,32 +1767,40 @@
         <w:pStyle w:val="Standard"/>
         <w:shd w:val="clear" w:color="auto" w:fill="FFFFFF"/>
         <w:spacing w:after="420" w:line="384" w:lineRule="auto"/>
+        <w:jc w:val="both"/>
       </w:pPr>
       <w:r>
         <w:t xml:space="preserve">La pestaña </w:t>
       </w:r>
-      <w:r>
-        <w:rPr>
-          <w:b/>
-        </w:rPr>
-        <w:t>Pre-request Script</w:t>
-      </w:r>
-      <w:r>
-        <w:t>, al recibir una respuesta vamos a querer hacer al menos 2 cosas. La primera, hacer una comprobación de que la resp</w:t>
-      </w:r>
-      <w:r>
-        <w:t>uesta es la esperada y, la segunda, guardar el resultado de la respuesta para ser usado en nuevas peticiones.</w:t>
-      </w:r>
-    </w:p>
-    <w:p>
-      <w:pPr>
-        <w:pStyle w:val="Standard"/>
-        <w:shd w:val="clear" w:color="auto" w:fill="FFFFFF"/>
-        <w:spacing w:after="420" w:line="384" w:lineRule="auto"/>
+      <w:proofErr w:type="spellStart"/>
+      <w:r>
+        <w:rPr>
+          <w:b/>
+        </w:rPr>
+        <w:t>Pre-request</w:t>
+      </w:r>
+      <w:proofErr w:type="spellEnd"/>
+      <w:r>
+        <w:rPr>
+          <w:b/>
+        </w:rPr>
+        <w:t xml:space="preserve"> Script</w:t>
+      </w:r>
+      <w:r>
+        <w:t>, al recibir una respuesta vamos a querer hacer al menos 2 cosas. La primera, hacer una comprobación de que la respuesta es la esperada y, la segunda, guardar el resultado de la respuesta para ser usado en nuevas peticiones.</w:t>
+      </w:r>
+    </w:p>
+    <w:p>
+      <w:pPr>
+        <w:pStyle w:val="Standard"/>
+        <w:shd w:val="clear" w:color="auto" w:fill="FFFFFF"/>
+        <w:spacing w:after="420" w:line="384" w:lineRule="auto"/>
+        <w:jc w:val="both"/>
       </w:pPr>
       <w:r>
         <w:t xml:space="preserve"> Para ello, es necesario usar la pestaña </w:t>
       </w:r>
+      <w:proofErr w:type="spellStart"/>
       <w:r>
         <w:rPr>
           <w:b/>
@@ -1561,6 +1808,7 @@
         </w:rPr>
         <w:t>Tests</w:t>
       </w:r>
+      <w:proofErr w:type="spellEnd"/>
       <w:r>
         <w:t>. En ella, podemos hacer operaciones con los resultados de la respuesta.</w:t>
       </w:r>
@@ -1570,50 +1818,63 @@
         </w:rPr>
         <w:t xml:space="preserve"> En la pestaña </w:t>
       </w:r>
-      <w:r>
-        <w:rPr>
-          <w:b/>
-          <w:shd w:val="clear" w:color="auto" w:fill="FFFFFF"/>
-        </w:rPr>
-        <w:t xml:space="preserve">Tests </w:t>
-      </w:r>
-      <w:r>
-        <w:rPr>
-          <w:shd w:val="clear" w:color="auto" w:fill="FFFFFF"/>
-        </w:rPr>
-        <w:t>se mues</w:t>
-      </w:r>
-      <w:r>
-        <w:rPr>
-          <w:shd w:val="clear" w:color="auto" w:fill="FFFFFF"/>
-        </w:rPr>
-        <w:t>tran las comprobaciones realizadas y el resultado de las mismas que, en este caso, todas han sido las esperadas.</w:t>
-      </w:r>
-    </w:p>
-    <w:p>
-      <w:pPr>
-        <w:pStyle w:val="Standard"/>
-        <w:shd w:val="clear" w:color="auto" w:fill="FFFFFF"/>
-        <w:spacing w:after="420" w:line="384" w:lineRule="auto"/>
-      </w:pPr>
-      <w:r>
-        <w:rPr>
-          <w:shd w:val="clear" w:color="auto" w:fill="FFFFFF"/>
-        </w:rPr>
-        <w:t>La pestaña Setting intenta minimizar la cantidad de configuraciones que tiene que cambiar, por lo que algunos valores predeterminados se establ</w:t>
-      </w:r>
-      <w:r>
-        <w:rPr>
-          <w:shd w:val="clear" w:color="auto" w:fill="FFFFFF"/>
-        </w:rPr>
-        <w:t>ecen automáticamente. Puede personalizar su configuración según su caso de uso.</w:t>
-      </w:r>
-    </w:p>
-    <w:p>
-      <w:pPr>
-        <w:pStyle w:val="Standard"/>
-        <w:shd w:val="clear" w:color="auto" w:fill="FFFFFF"/>
-        <w:spacing w:after="420" w:line="384" w:lineRule="auto"/>
+      <w:proofErr w:type="spellStart"/>
+      <w:r>
+        <w:rPr>
+          <w:b/>
+          <w:shd w:val="clear" w:color="auto" w:fill="FFFFFF"/>
+        </w:rPr>
+        <w:t>Tests</w:t>
+      </w:r>
+      <w:proofErr w:type="spellEnd"/>
+      <w:r>
+        <w:rPr>
+          <w:b/>
+          <w:shd w:val="clear" w:color="auto" w:fill="FFFFFF"/>
+        </w:rPr>
+        <w:t xml:space="preserve"> </w:t>
+      </w:r>
+      <w:r>
+        <w:rPr>
+          <w:shd w:val="clear" w:color="auto" w:fill="FFFFFF"/>
+        </w:rPr>
+        <w:t>se muestran las comprobaciones realizadas y el resultado de las mismas que, en este caso, todas han sido las esperadas.</w:t>
+      </w:r>
+    </w:p>
+    <w:p>
+      <w:pPr>
+        <w:pStyle w:val="Standard"/>
+        <w:shd w:val="clear" w:color="auto" w:fill="FFFFFF"/>
+        <w:spacing w:after="420" w:line="384" w:lineRule="auto"/>
+        <w:jc w:val="both"/>
+      </w:pPr>
+      <w:r>
+        <w:rPr>
+          <w:shd w:val="clear" w:color="auto" w:fill="FFFFFF"/>
+        </w:rPr>
+        <w:t xml:space="preserve">La pestaña </w:t>
+      </w:r>
+      <w:proofErr w:type="spellStart"/>
+      <w:r>
+        <w:rPr>
+          <w:shd w:val="clear" w:color="auto" w:fill="FFFFFF"/>
+        </w:rPr>
+        <w:t>Setting</w:t>
+      </w:r>
+      <w:proofErr w:type="spellEnd"/>
+      <w:r>
+        <w:rPr>
+          <w:shd w:val="clear" w:color="auto" w:fill="FFFFFF"/>
+        </w:rPr>
+        <w:t xml:space="preserve"> intenta minimizar la cantidad de configuraciones que tiene que cambiar, por lo que algunos valores predeterminados se establecen automáticamente. Puede personalizar su configuración según su caso de uso.</w:t>
+      </w:r>
+    </w:p>
+    <w:p>
+      <w:pPr>
+        <w:pStyle w:val="Standard"/>
+        <w:shd w:val="clear" w:color="auto" w:fill="FFFFFF"/>
+        <w:spacing w:after="420" w:line="384" w:lineRule="auto"/>
+        <w:jc w:val="both"/>
       </w:pPr>
       <w:r>
         <w:rPr>
@@ -1690,6 +1951,7 @@
         <w:pStyle w:val="Standard"/>
         <w:shd w:val="clear" w:color="auto" w:fill="FFFFFF"/>
         <w:spacing w:after="420" w:line="384" w:lineRule="auto"/>
+        <w:jc w:val="both"/>
       </w:pPr>
       <w:r>
         <w:t>La primera parte,</w:t>
@@ -1705,27 +1967,34 @@
           <w:color w:val="0070C0"/>
           <w:shd w:val="clear" w:color="auto" w:fill="F9F9F9"/>
         </w:rPr>
-        <w:t>https://gore</w:t>
-      </w:r>
-      <w:r>
-        <w:rPr>
-          <w:color w:val="0070C0"/>
-          <w:shd w:val="clear" w:color="auto" w:fill="F9F9F9"/>
-        </w:rPr>
-        <w:t>st.co.in</w:t>
-      </w:r>
-      <w:r>
-        <w:t xml:space="preserve">, es una variable de entorno que guarda la URL verdadera de la API. Desde esta vista, aparte de ver las variables de entorno existentes, se puede modificar el nombre del entorno, crear nuevas variables, modificarlas y borrarlas. Luego "public-api" </w:t>
-      </w:r>
-      <w:r>
-        <w:t>para buscar en ese repositorio un usuario en "users" con la ID "1158".</w:t>
-      </w:r>
-    </w:p>
-    <w:p>
-      <w:pPr>
-        <w:pStyle w:val="Standard"/>
-        <w:shd w:val="clear" w:color="auto" w:fill="FFFFFF"/>
-        <w:spacing w:after="420" w:line="384" w:lineRule="auto"/>
+        <w:t>https://gorest.co.in</w:t>
+      </w:r>
+      <w:r>
+        <w:t>, es una variable de entorno que guarda la URL verdadera de la API. Desde esta vista, aparte de ver las variables de entorno existentes, se puede modificar el nombre del entorno, crear nuevas variables, modificarlas y borrarlas. Luego "</w:t>
+      </w:r>
+      <w:proofErr w:type="spellStart"/>
+      <w:r>
+        <w:t>public</w:t>
+      </w:r>
+      <w:proofErr w:type="spellEnd"/>
+      <w:r>
+        <w:t>-api" para buscar en ese repositorio un usuario en "</w:t>
+      </w:r>
+      <w:proofErr w:type="spellStart"/>
+      <w:r>
+        <w:t>users</w:t>
+      </w:r>
+      <w:proofErr w:type="spellEnd"/>
+      <w:r>
+        <w:t>" con la ID "1158".</w:t>
+      </w:r>
+    </w:p>
+    <w:p>
+      <w:pPr>
+        <w:pStyle w:val="Standard"/>
+        <w:shd w:val="clear" w:color="auto" w:fill="FFFFFF"/>
+        <w:spacing w:after="420" w:line="384" w:lineRule="auto"/>
+        <w:jc w:val="both"/>
       </w:pPr>
       <w:r>
         <w:t xml:space="preserve">La pestaña de autorización </w:t>
@@ -1736,6 +2005,7 @@
         </w:rPr>
         <w:t>(</w:t>
       </w:r>
+      <w:proofErr w:type="spellStart"/>
       <w:r>
         <w:rPr>
           <w:b/>
@@ -1743,6 +2013,7 @@
         </w:rPr>
         <w:t>Authorization</w:t>
       </w:r>
+      <w:proofErr w:type="spellEnd"/>
       <w:r>
         <w:rPr>
           <w:b/>
@@ -1758,6 +2029,7 @@
         <w:pStyle w:val="Standard"/>
         <w:shd w:val="clear" w:color="auto" w:fill="FFFFFF"/>
         <w:spacing w:after="420" w:line="384" w:lineRule="auto"/>
+        <w:jc w:val="both"/>
       </w:pPr>
       <w:r>
         <w:t xml:space="preserve">La pestaña de cabeceras </w:t>
@@ -1768,6 +2040,7 @@
         </w:rPr>
         <w:t>(</w:t>
       </w:r>
+      <w:proofErr w:type="spellStart"/>
       <w:r>
         <w:rPr>
           <w:b/>
@@ -1775,6 +2048,7 @@
         </w:rPr>
         <w:t>Headers</w:t>
       </w:r>
+      <w:proofErr w:type="spellEnd"/>
       <w:r>
         <w:rPr>
           <w:b/>
@@ -1782,17 +2056,15 @@
         <w:t>)</w:t>
       </w:r>
       <w:r>
-        <w:t xml:space="preserve">, donde se deben introducir </w:t>
-      </w:r>
-      <w:r>
-        <w:t>las cabeceras de la petición. Para este ejemplo usamos las 7 cabeceras que podemos observar</w:t>
-      </w:r>
-    </w:p>
-    <w:p>
-      <w:pPr>
-        <w:pStyle w:val="Standard"/>
-        <w:shd w:val="clear" w:color="auto" w:fill="FFFFFF"/>
-        <w:spacing w:after="420" w:line="384" w:lineRule="auto"/>
+        <w:t>, donde se deben introducir las cabeceras de la petición. Para este ejemplo usamos las 7 cabeceras que podemos observar</w:t>
+      </w:r>
+    </w:p>
+    <w:p>
+      <w:pPr>
+        <w:pStyle w:val="Standard"/>
+        <w:shd w:val="clear" w:color="auto" w:fill="FFFFFF"/>
+        <w:spacing w:after="420" w:line="384" w:lineRule="auto"/>
+        <w:jc w:val="both"/>
       </w:pPr>
       <w:r>
         <w:t xml:space="preserve">La cabecera de cuerpo </w:t>
@@ -1803,6 +2075,7 @@
         </w:rPr>
         <w:t>(</w:t>
       </w:r>
+      <w:proofErr w:type="spellStart"/>
       <w:r>
         <w:rPr>
           <w:b/>
@@ -1810,6 +2083,7 @@
         </w:rPr>
         <w:t>Body</w:t>
       </w:r>
+      <w:proofErr w:type="spellEnd"/>
       <w:r>
         <w:rPr>
           <w:b/>
@@ -1825,47 +2099,49 @@
         <w:pStyle w:val="Standard"/>
         <w:shd w:val="clear" w:color="auto" w:fill="FFFFFF"/>
         <w:spacing w:after="420" w:line="384" w:lineRule="auto"/>
+        <w:jc w:val="both"/>
       </w:pPr>
       <w:r>
         <w:t xml:space="preserve">La pestaña </w:t>
       </w:r>
-      <w:r>
-        <w:rPr>
-          <w:b/>
-        </w:rPr>
-        <w:t>Pre-request Script</w:t>
-      </w:r>
-      <w:r>
-        <w:t>, al recibir u</w:t>
-      </w:r>
-      <w:r>
-        <w:t>na respuesta vamos a querer hacer al menos 2 cosas. La primera, hacer una comprobación de que la respuesta es la esperada y, la segunda, guardar el resultado de la respuesta para ser usado en nuevas peticiones.</w:t>
-      </w:r>
-    </w:p>
-    <w:p>
-      <w:pPr>
-        <w:pStyle w:val="Standard"/>
-        <w:shd w:val="clear" w:color="auto" w:fill="FFFFFF"/>
-        <w:spacing w:after="420" w:line="384" w:lineRule="auto"/>
+      <w:proofErr w:type="spellStart"/>
+      <w:r>
+        <w:rPr>
+          <w:b/>
+        </w:rPr>
+        <w:t>Pre-request</w:t>
+      </w:r>
+      <w:proofErr w:type="spellEnd"/>
+      <w:r>
+        <w:rPr>
+          <w:b/>
+        </w:rPr>
+        <w:t xml:space="preserve"> Script</w:t>
+      </w:r>
+      <w:r>
+        <w:t>, al recibir una respuesta vamos a querer hacer al menos 2 cosas. La primera, hacer una comprobación de que la respuesta es la esperada y, la segunda, guardar el resultado de la respuesta para ser usado en nuevas peticiones.</w:t>
+      </w:r>
+    </w:p>
+    <w:p>
+      <w:pPr>
+        <w:pStyle w:val="Standard"/>
+        <w:shd w:val="clear" w:color="auto" w:fill="FFFFFF"/>
+        <w:spacing w:after="420" w:line="384" w:lineRule="auto"/>
+        <w:jc w:val="both"/>
       </w:pPr>
       <w:r>
         <w:lastRenderedPageBreak/>
         <w:t xml:space="preserve"> Para ello, es necesario usar la pestaña </w:t>
       </w:r>
+      <w:proofErr w:type="spellStart"/>
       <w:r>
         <w:rPr>
           <w:b/>
           <w:i/>
         </w:rPr>
-        <w:t>Test</w:t>
-      </w:r>
-      <w:r>
-        <w:rPr>
-          <w:b/>
-          <w:i/>
-        </w:rPr>
-        <w:t>s</w:t>
-      </w:r>
+        <w:t>Tests</w:t>
+      </w:r>
+      <w:proofErr w:type="spellEnd"/>
       <w:r>
         <w:t>. En ella, podemos hacer operaciones con los resultados de la respuesta.</w:t>
       </w:r>
@@ -1875,12 +2151,21 @@
         </w:rPr>
         <w:t xml:space="preserve"> En la pestaña </w:t>
       </w:r>
-      <w:r>
-        <w:rPr>
-          <w:b/>
-          <w:shd w:val="clear" w:color="auto" w:fill="FFFFFF"/>
-        </w:rPr>
-        <w:t xml:space="preserve">Tests </w:t>
+      <w:proofErr w:type="spellStart"/>
+      <w:r>
+        <w:rPr>
+          <w:b/>
+          <w:shd w:val="clear" w:color="auto" w:fill="FFFFFF"/>
+        </w:rPr>
+        <w:t>Tests</w:t>
+      </w:r>
+      <w:proofErr w:type="spellEnd"/>
+      <w:r>
+        <w:rPr>
+          <w:b/>
+          <w:shd w:val="clear" w:color="auto" w:fill="FFFFFF"/>
+        </w:rPr>
+        <w:t xml:space="preserve"> </w:t>
       </w:r>
       <w:r>
         <w:rPr>
@@ -1892,6 +2177,7 @@
     <w:p>
       <w:pPr>
         <w:pStyle w:val="Standard"/>
+        <w:jc w:val="both"/>
       </w:pPr>
       <w:r>
         <w:rPr>
@@ -1899,6 +2185,7 @@
         </w:rPr>
         <w:t xml:space="preserve">La pestaña </w:t>
       </w:r>
+      <w:proofErr w:type="spellStart"/>
       <w:r>
         <w:rPr>
           <w:b/>
@@ -1906,22 +2193,18 @@
         </w:rPr>
         <w:t>Setting</w:t>
       </w:r>
-      <w:r>
-        <w:rPr>
-          <w:shd w:val="clear" w:color="auto" w:fill="FFFFFF"/>
-        </w:rPr>
-        <w:t xml:space="preserve"> intenta minimizar la ca</w:t>
-      </w:r>
-      <w:r>
-        <w:rPr>
-          <w:shd w:val="clear" w:color="auto" w:fill="FFFFFF"/>
-        </w:rPr>
-        <w:t>ntidad de configuraciones que tiene que cambiar, por lo que algunos valores predeterminados se establecen automáticamente. Puede personalizar su configuración según su caso de uso.</w:t>
-      </w:r>
-    </w:p>
-    <w:p>
-      <w:pPr>
-        <w:pStyle w:val="Standard"/>
+      <w:proofErr w:type="spellEnd"/>
+      <w:r>
+        <w:rPr>
+          <w:shd w:val="clear" w:color="auto" w:fill="FFFFFF"/>
+        </w:rPr>
+        <w:t xml:space="preserve"> intenta minimizar la cantidad de configuraciones que tiene que cambiar, por lo que algunos valores predeterminados se establecen automáticamente. Puede personalizar su configuración según su caso de uso.</w:t>
+      </w:r>
+    </w:p>
+    <w:p>
+      <w:pPr>
+        <w:pStyle w:val="Standard"/>
+        <w:jc w:val="both"/>
       </w:pPr>
       <w:r>
         <w:rPr>
@@ -1977,13 +2260,15 @@
     <w:p>
       <w:pPr>
         <w:pStyle w:val="Standard"/>
-      </w:pPr>
-    </w:p>
-    <w:p>
-      <w:pPr>
-        <w:pStyle w:val="Standard"/>
-        <w:shd w:val="clear" w:color="auto" w:fill="FFFFFF"/>
-        <w:spacing w:after="420" w:line="384" w:lineRule="auto"/>
+        <w:jc w:val="both"/>
+      </w:pPr>
+    </w:p>
+    <w:p>
+      <w:pPr>
+        <w:pStyle w:val="Standard"/>
+        <w:shd w:val="clear" w:color="auto" w:fill="FFFFFF"/>
+        <w:spacing w:after="420" w:line="384" w:lineRule="auto"/>
+        <w:jc w:val="both"/>
       </w:pPr>
       <w:r>
         <w:rPr>
@@ -2000,10 +2285,7 @@
         <w:t xml:space="preserve"> </w:t>
       </w:r>
       <w:r>
-        <w:t>Vemos que la petición enviada es de tipo PUT y que accede a la s</w:t>
-      </w:r>
-      <w:r>
-        <w:t xml:space="preserve">iguiente dirección de la API: </w:t>
+        <w:t xml:space="preserve">Vemos que la petición enviada es de tipo PUT y que accede a la siguiente dirección de la API: </w:t>
       </w:r>
       <w:bookmarkStart w:id="2" w:name="docs-internal-guid-cce36c1f-7fff-92df-23"/>
       <w:bookmarkEnd w:id="2"/>
@@ -2020,6 +2302,7 @@
         <w:pStyle w:val="Standard"/>
         <w:shd w:val="clear" w:color="auto" w:fill="FFFFFF"/>
         <w:spacing w:after="420" w:line="384" w:lineRule="auto"/>
+        <w:jc w:val="both"/>
       </w:pPr>
       <w:r>
         <w:t>La primera parte,</w:t>
@@ -2038,10 +2321,23 @@
         <w:t>https://www.twitter.com</w:t>
       </w:r>
       <w:r>
-        <w:t>, es una variable de entorno que guarda la URL verdadera de la API. Desde esta vista, aparte de ver las variables de entorno existentes, se puede modi</w:t>
-      </w:r>
-      <w:r>
-        <w:t>ficar el nombre del entorno, crear nuevas variables, modificarlas y borrarlas. Luego "public-api" para buscar en ese repositorio un usuario en "users" con la ID "</w:t>
+        <w:t>, es una variable de entorno que guarda la URL verdadera de la API. Desde esta vista, aparte de ver las variables de entorno existentes, se puede modificar el nombre del entorno, crear nuevas variables, modificarlas y borrarlas. Luego "</w:t>
+      </w:r>
+      <w:proofErr w:type="spellStart"/>
+      <w:r>
+        <w:t>public</w:t>
+      </w:r>
+      <w:proofErr w:type="spellEnd"/>
+      <w:r>
+        <w:t>-api" para buscar en ese repositorio un usuario en "</w:t>
+      </w:r>
+      <w:proofErr w:type="spellStart"/>
+      <w:r>
+        <w:t>users</w:t>
+      </w:r>
+      <w:proofErr w:type="spellEnd"/>
+      <w:r>
+        <w:t>" con la ID "</w:t>
       </w:r>
       <w:r>
         <w:rPr>
@@ -2059,6 +2355,7 @@
         <w:pStyle w:val="Standard"/>
         <w:shd w:val="clear" w:color="auto" w:fill="FFFFFF"/>
         <w:spacing w:after="420" w:line="384" w:lineRule="auto"/>
+        <w:jc w:val="both"/>
       </w:pPr>
       <w:r>
         <w:t xml:space="preserve">La pestaña de autorización </w:t>
@@ -2069,6 +2366,7 @@
         </w:rPr>
         <w:t>(</w:t>
       </w:r>
+      <w:proofErr w:type="spellStart"/>
       <w:r>
         <w:rPr>
           <w:b/>
@@ -2076,6 +2374,7 @@
         </w:rPr>
         <w:t>Authorization</w:t>
       </w:r>
+      <w:proofErr w:type="spellEnd"/>
       <w:r>
         <w:rPr>
           <w:b/>
@@ -2083,17 +2382,15 @@
         <w:t>)</w:t>
       </w:r>
       <w:r>
-        <w:t xml:space="preserve"> sirve para introducir el tipo de autorización</w:t>
-      </w:r>
-      <w:r>
-        <w:t xml:space="preserve"> que usa la API, si hiciera uso de alguna. En nuestro caso no da error, porque vemos como nos devuelve la ruta especificada por el usuario.</w:t>
-      </w:r>
-    </w:p>
-    <w:p>
-      <w:pPr>
-        <w:pStyle w:val="Standard"/>
-        <w:shd w:val="clear" w:color="auto" w:fill="FFFFFF"/>
-        <w:spacing w:after="420" w:line="384" w:lineRule="auto"/>
+        <w:t xml:space="preserve"> sirve para introducir el tipo de autorización que usa la API, si hiciera uso de alguna. En nuestro caso no da error, porque vemos como nos devuelve la ruta especificada por el usuario.</w:t>
+      </w:r>
+    </w:p>
+    <w:p>
+      <w:pPr>
+        <w:pStyle w:val="Standard"/>
+        <w:shd w:val="clear" w:color="auto" w:fill="FFFFFF"/>
+        <w:spacing w:after="420" w:line="384" w:lineRule="auto"/>
+        <w:jc w:val="both"/>
       </w:pPr>
       <w:r>
         <w:t xml:space="preserve">La pestaña de cabeceras </w:t>
@@ -2104,6 +2401,7 @@
         </w:rPr>
         <w:t>(</w:t>
       </w:r>
+      <w:proofErr w:type="spellStart"/>
       <w:r>
         <w:rPr>
           <w:b/>
@@ -2111,6 +2409,7 @@
         </w:rPr>
         <w:t>Headers</w:t>
       </w:r>
+      <w:proofErr w:type="spellEnd"/>
       <w:r>
         <w:rPr>
           <w:b/>
@@ -2118,17 +2417,15 @@
         <w:t>)</w:t>
       </w:r>
       <w:r>
-        <w:t xml:space="preserve">, donde se deben introducir las cabeceras de la petición. Para este ejemplo </w:t>
-      </w:r>
-      <w:r>
-        <w:t>usamos las 9 cabeceras que podemos observar.</w:t>
-      </w:r>
-    </w:p>
-    <w:p>
-      <w:pPr>
-        <w:pStyle w:val="Standard"/>
-        <w:shd w:val="clear" w:color="auto" w:fill="FFFFFF"/>
-        <w:spacing w:after="420" w:line="384" w:lineRule="auto"/>
+        <w:t>, donde se deben introducir las cabeceras de la petición. Para este ejemplo usamos las 9 cabeceras que podemos observar.</w:t>
+      </w:r>
+    </w:p>
+    <w:p>
+      <w:pPr>
+        <w:pStyle w:val="Standard"/>
+        <w:shd w:val="clear" w:color="auto" w:fill="FFFFFF"/>
+        <w:spacing w:after="420" w:line="384" w:lineRule="auto"/>
+        <w:jc w:val="both"/>
       </w:pPr>
       <w:r>
         <w:t xml:space="preserve">La cabecera de cuerpo </w:t>
@@ -2139,6 +2436,7 @@
         </w:rPr>
         <w:t>(</w:t>
       </w:r>
+      <w:proofErr w:type="spellStart"/>
       <w:r>
         <w:rPr>
           <w:b/>
@@ -2146,6 +2444,7 @@
         </w:rPr>
         <w:t>Body</w:t>
       </w:r>
+      <w:proofErr w:type="spellEnd"/>
       <w:r>
         <w:rPr>
           <w:b/>
@@ -2161,33 +2460,41 @@
         <w:pStyle w:val="Standard"/>
         <w:shd w:val="clear" w:color="auto" w:fill="FFFFFF"/>
         <w:spacing w:after="420" w:line="384" w:lineRule="auto"/>
+        <w:jc w:val="both"/>
       </w:pPr>
       <w:r>
         <w:lastRenderedPageBreak/>
         <w:t xml:space="preserve">La pestaña </w:t>
       </w:r>
-      <w:r>
-        <w:rPr>
-          <w:b/>
-        </w:rPr>
-        <w:t>Pre-request Script</w:t>
-      </w:r>
-      <w:r>
-        <w:t>, al recibir una respuesta vamos a querer hacer al menos 2 co</w:t>
-      </w:r>
-      <w:r>
-        <w:t>sas. La primera, hacer una comprobación de que la respuesta es la esperada y, la segunda, guardar el resultado de la respuesta para ser usado en nuevas peticiones.</w:t>
-      </w:r>
-    </w:p>
-    <w:p>
-      <w:pPr>
-        <w:pStyle w:val="Standard"/>
-        <w:shd w:val="clear" w:color="auto" w:fill="FFFFFF"/>
-        <w:spacing w:after="420" w:line="384" w:lineRule="auto"/>
+      <w:proofErr w:type="spellStart"/>
+      <w:r>
+        <w:rPr>
+          <w:b/>
+        </w:rPr>
+        <w:t>Pre-request</w:t>
+      </w:r>
+      <w:proofErr w:type="spellEnd"/>
+      <w:r>
+        <w:rPr>
+          <w:b/>
+        </w:rPr>
+        <w:t xml:space="preserve"> Script</w:t>
+      </w:r>
+      <w:r>
+        <w:t>, al recibir una respuesta vamos a querer hacer al menos 2 cosas. La primera, hacer una comprobación de que la respuesta es la esperada y, la segunda, guardar el resultado de la respuesta para ser usado en nuevas peticiones.</w:t>
+      </w:r>
+    </w:p>
+    <w:p>
+      <w:pPr>
+        <w:pStyle w:val="Standard"/>
+        <w:shd w:val="clear" w:color="auto" w:fill="FFFFFF"/>
+        <w:spacing w:after="420" w:line="384" w:lineRule="auto"/>
+        <w:jc w:val="both"/>
       </w:pPr>
       <w:r>
         <w:t xml:space="preserve"> Para ello, es necesario usar la pestaña </w:t>
       </w:r>
+      <w:proofErr w:type="spellStart"/>
       <w:r>
         <w:rPr>
           <w:b/>
@@ -2195,11 +2502,9 @@
         </w:rPr>
         <w:t>Tests</w:t>
       </w:r>
-      <w:r>
-        <w:t xml:space="preserve">. En ella, podemos hacer </w:t>
-      </w:r>
-      <w:r>
-        <w:t>operaciones con los resultados de la respuesta.</w:t>
+      <w:proofErr w:type="spellEnd"/>
+      <w:r>
+        <w:t>. En ella, podemos hacer operaciones con los resultados de la respuesta.</w:t>
       </w:r>
       <w:r>
         <w:rPr>
@@ -2207,12 +2512,21 @@
         </w:rPr>
         <w:t xml:space="preserve"> En la pestaña </w:t>
       </w:r>
-      <w:r>
-        <w:rPr>
-          <w:b/>
-          <w:shd w:val="clear" w:color="auto" w:fill="FFFFFF"/>
-        </w:rPr>
-        <w:t xml:space="preserve">Tests </w:t>
+      <w:proofErr w:type="spellStart"/>
+      <w:r>
+        <w:rPr>
+          <w:b/>
+          <w:shd w:val="clear" w:color="auto" w:fill="FFFFFF"/>
+        </w:rPr>
+        <w:t>Tests</w:t>
+      </w:r>
+      <w:proofErr w:type="spellEnd"/>
+      <w:r>
+        <w:rPr>
+          <w:b/>
+          <w:shd w:val="clear" w:color="auto" w:fill="FFFFFF"/>
+        </w:rPr>
+        <w:t xml:space="preserve"> </w:t>
       </w:r>
       <w:r>
         <w:rPr>
@@ -2224,6 +2538,7 @@
     <w:p>
       <w:pPr>
         <w:pStyle w:val="Standard"/>
+        <w:jc w:val="both"/>
       </w:pPr>
       <w:r>
         <w:rPr>
@@ -2231,6 +2546,7 @@
         </w:rPr>
         <w:t xml:space="preserve">La pestaña </w:t>
       </w:r>
+      <w:proofErr w:type="spellStart"/>
       <w:r>
         <w:rPr>
           <w:b/>
@@ -2238,22 +2554,18 @@
         </w:rPr>
         <w:t>Setting</w:t>
       </w:r>
-      <w:r>
-        <w:rPr>
-          <w:shd w:val="clear" w:color="auto" w:fill="FFFFFF"/>
-        </w:rPr>
-        <w:t xml:space="preserve"> intenta minimizar la cantidad de configuraciones </w:t>
-      </w:r>
-      <w:r>
-        <w:rPr>
-          <w:shd w:val="clear" w:color="auto" w:fill="FFFFFF"/>
-        </w:rPr>
-        <w:t>que tiene que cambiar, por lo que algunos valores predeterminados se establecen automáticamente. Puede personalizar su configuración según su caso de uso.</w:t>
-      </w:r>
-    </w:p>
-    <w:p>
-      <w:pPr>
-        <w:pStyle w:val="Standard"/>
+      <w:proofErr w:type="spellEnd"/>
+      <w:r>
+        <w:rPr>
+          <w:shd w:val="clear" w:color="auto" w:fill="FFFFFF"/>
+        </w:rPr>
+        <w:t xml:space="preserve"> intenta minimizar la cantidad de configuraciones que tiene que cambiar, por lo que algunos valores predeterminados se establecen automáticamente. Puede personalizar su configuración según su caso de uso.</w:t>
+      </w:r>
+    </w:p>
+    <w:p>
+      <w:pPr>
+        <w:pStyle w:val="Standard"/>
+        <w:jc w:val="both"/>
       </w:pPr>
       <w:r>
         <w:rPr>
@@ -2311,6 +2623,7 @@
         <w:pStyle w:val="Standard"/>
         <w:shd w:val="clear" w:color="auto" w:fill="FFFFFF"/>
         <w:spacing w:after="420" w:line="384" w:lineRule="auto"/>
+        <w:jc w:val="both"/>
       </w:pPr>
       <w:r>
         <w:rPr>
@@ -2321,10 +2634,7 @@
         <w:t>2º PUT:</w:t>
       </w:r>
       <w:r>
-        <w:t xml:space="preserve"> Vemos que la petición enviada es de tipo PUT y que accede a la siguiente dirección de la AP</w:t>
-      </w:r>
-      <w:r>
-        <w:t xml:space="preserve">I: </w:t>
+        <w:t xml:space="preserve"> Vemos que la petición enviada es de tipo PUT y que accede a la siguiente dirección de la API: </w:t>
       </w:r>
       <w:hyperlink r:id="rId14" w:history="1">
         <w:r>
@@ -2341,6 +2651,7 @@
         <w:pStyle w:val="Standard"/>
         <w:shd w:val="clear" w:color="auto" w:fill="FFFFFF"/>
         <w:spacing w:after="420" w:line="384" w:lineRule="auto"/>
+        <w:jc w:val="both"/>
       </w:pPr>
       <w:r>
         <w:t>La primera parte,</w:t>
@@ -2359,17 +2670,31 @@
         <w:t>https://gorest.co.in</w:t>
       </w:r>
       <w:r>
-        <w:t>, es una variable de entorno que guarda la URL verdadera de la API. Desde esta vista, aparte de ver las variable</w:t>
-      </w:r>
-      <w:r>
-        <w:t>s de entorno existentes, se puede modificar el nombre del entorno, crear nuevas variables, modificarlas y borrarlas. Luego "public-api" para buscar en ese repositorio un usuario en "users" con la ID "1158".</w:t>
-      </w:r>
-    </w:p>
-    <w:p>
-      <w:pPr>
-        <w:pStyle w:val="Standard"/>
-        <w:shd w:val="clear" w:color="auto" w:fill="FFFFFF"/>
-        <w:spacing w:after="420" w:line="384" w:lineRule="auto"/>
+        <w:t>, es una variable de entorno que guarda la URL verdadera de la API. Desde esta vista, aparte de ver las variables de entorno existentes, se puede modificar el nombre del entorno, crear nuevas variables, modificarlas y borrarlas. Luego "</w:t>
+      </w:r>
+      <w:proofErr w:type="spellStart"/>
+      <w:r>
+        <w:t>public</w:t>
+      </w:r>
+      <w:proofErr w:type="spellEnd"/>
+      <w:r>
+        <w:t>-api" para buscar en ese repositorio un usuario en "</w:t>
+      </w:r>
+      <w:proofErr w:type="spellStart"/>
+      <w:r>
+        <w:t>users</w:t>
+      </w:r>
+      <w:proofErr w:type="spellEnd"/>
+      <w:r>
+        <w:t>" con la ID "1158".</w:t>
+      </w:r>
+    </w:p>
+    <w:p>
+      <w:pPr>
+        <w:pStyle w:val="Standard"/>
+        <w:shd w:val="clear" w:color="auto" w:fill="FFFFFF"/>
+        <w:spacing w:after="420" w:line="384" w:lineRule="auto"/>
+        <w:jc w:val="both"/>
       </w:pPr>
       <w:r>
         <w:lastRenderedPageBreak/>
@@ -2381,6 +2706,7 @@
         </w:rPr>
         <w:t>(</w:t>
       </w:r>
+      <w:proofErr w:type="spellStart"/>
       <w:r>
         <w:rPr>
           <w:b/>
@@ -2388,6 +2714,7 @@
         </w:rPr>
         <w:t>Authorization</w:t>
       </w:r>
+      <w:proofErr w:type="spellEnd"/>
       <w:r>
         <w:rPr>
           <w:b/>
@@ -2395,17 +2722,15 @@
         <w:t>)</w:t>
       </w:r>
       <w:r>
-        <w:t xml:space="preserve"> sirve </w:t>
-      </w:r>
-      <w:r>
-        <w:t>para introducir el tipo de autorización que usa la API, si hiciera uso de alguna. En nuestro caso da error, porque debemos iniciar sesión con dicho usuario para poder borrar el contenido.</w:t>
-      </w:r>
-    </w:p>
-    <w:p>
-      <w:pPr>
-        <w:pStyle w:val="Standard"/>
-        <w:shd w:val="clear" w:color="auto" w:fill="FFFFFF"/>
-        <w:spacing w:after="420" w:line="384" w:lineRule="auto"/>
+        <w:t xml:space="preserve"> sirve para introducir el tipo de autorización que usa la API, si hiciera uso de alguna. En nuestro caso da error, porque debemos iniciar sesión con dicho usuario para poder borrar el contenido.</w:t>
+      </w:r>
+    </w:p>
+    <w:p>
+      <w:pPr>
+        <w:pStyle w:val="Standard"/>
+        <w:shd w:val="clear" w:color="auto" w:fill="FFFFFF"/>
+        <w:spacing w:after="420" w:line="384" w:lineRule="auto"/>
+        <w:jc w:val="both"/>
       </w:pPr>
       <w:r>
         <w:t xml:space="preserve">La pestaña de cabeceras </w:t>
@@ -2416,6 +2741,7 @@
         </w:rPr>
         <w:t>(</w:t>
       </w:r>
+      <w:proofErr w:type="spellStart"/>
       <w:r>
         <w:rPr>
           <w:b/>
@@ -2423,6 +2749,7 @@
         </w:rPr>
         <w:t>Headers</w:t>
       </w:r>
+      <w:proofErr w:type="spellEnd"/>
       <w:r>
         <w:rPr>
           <w:b/>
@@ -2430,17 +2757,15 @@
         <w:t>)</w:t>
       </w:r>
       <w:r>
-        <w:t>, donde se deben introducir las cab</w:t>
-      </w:r>
-      <w:r>
-        <w:t>eceras de la petición. Para este ejemplo usamos las 7 cabeceras que podemos observar</w:t>
-      </w:r>
-    </w:p>
-    <w:p>
-      <w:pPr>
-        <w:pStyle w:val="Standard"/>
-        <w:shd w:val="clear" w:color="auto" w:fill="FFFFFF"/>
-        <w:spacing w:after="420" w:line="384" w:lineRule="auto"/>
+        <w:t>, donde se deben introducir las cabeceras de la petición. Para este ejemplo usamos las 7 cabeceras que podemos observar</w:t>
+      </w:r>
+    </w:p>
+    <w:p>
+      <w:pPr>
+        <w:pStyle w:val="Standard"/>
+        <w:shd w:val="clear" w:color="auto" w:fill="FFFFFF"/>
+        <w:spacing w:after="420" w:line="384" w:lineRule="auto"/>
+        <w:jc w:val="both"/>
       </w:pPr>
       <w:r>
         <w:t xml:space="preserve">La cabecera de cuerpo </w:t>
@@ -2451,6 +2776,7 @@
         </w:rPr>
         <w:t>(</w:t>
       </w:r>
+      <w:proofErr w:type="spellStart"/>
       <w:r>
         <w:rPr>
           <w:b/>
@@ -2458,6 +2784,7 @@
         </w:rPr>
         <w:t>Body</w:t>
       </w:r>
+      <w:proofErr w:type="spellEnd"/>
       <w:r>
         <w:rPr>
           <w:b/>
@@ -2473,32 +2800,40 @@
         <w:pStyle w:val="Standard"/>
         <w:shd w:val="clear" w:color="auto" w:fill="FFFFFF"/>
         <w:spacing w:after="420" w:line="384" w:lineRule="auto"/>
+        <w:jc w:val="both"/>
       </w:pPr>
       <w:r>
         <w:t xml:space="preserve">La pestaña </w:t>
       </w:r>
-      <w:r>
-        <w:rPr>
-          <w:b/>
-        </w:rPr>
-        <w:t>Pre-request Script</w:t>
-      </w:r>
-      <w:r>
-        <w:t>, al recibir una resp</w:t>
-      </w:r>
-      <w:r>
-        <w:t>uesta vamos a querer hacer al menos 2 cosas. La primera, hacer una comprobación de que la respuesta es la esperada y, la segunda, guardar el resultado de la respuesta para ser usado en nuevas peticiones.</w:t>
-      </w:r>
-    </w:p>
-    <w:p>
-      <w:pPr>
-        <w:pStyle w:val="Standard"/>
-        <w:shd w:val="clear" w:color="auto" w:fill="FFFFFF"/>
-        <w:spacing w:after="420" w:line="384" w:lineRule="auto"/>
+      <w:proofErr w:type="spellStart"/>
+      <w:r>
+        <w:rPr>
+          <w:b/>
+        </w:rPr>
+        <w:t>Pre-request</w:t>
+      </w:r>
+      <w:proofErr w:type="spellEnd"/>
+      <w:r>
+        <w:rPr>
+          <w:b/>
+        </w:rPr>
+        <w:t xml:space="preserve"> Script</w:t>
+      </w:r>
+      <w:r>
+        <w:t>, al recibir una respuesta vamos a querer hacer al menos 2 cosas. La primera, hacer una comprobación de que la respuesta es la esperada y, la segunda, guardar el resultado de la respuesta para ser usado en nuevas peticiones.</w:t>
+      </w:r>
+    </w:p>
+    <w:p>
+      <w:pPr>
+        <w:pStyle w:val="Standard"/>
+        <w:shd w:val="clear" w:color="auto" w:fill="FFFFFF"/>
+        <w:spacing w:after="420" w:line="384" w:lineRule="auto"/>
+        <w:jc w:val="both"/>
       </w:pPr>
       <w:r>
         <w:t xml:space="preserve"> Para ello, es necesario usar la pestaña </w:t>
       </w:r>
+      <w:proofErr w:type="spellStart"/>
       <w:r>
         <w:rPr>
           <w:b/>
@@ -2506,11 +2841,9 @@
         </w:rPr>
         <w:t>Tests</w:t>
       </w:r>
-      <w:r>
-        <w:t>. En e</w:t>
-      </w:r>
-      <w:r>
-        <w:t>lla, podemos hacer operaciones con los resultados de la respuesta.</w:t>
+      <w:proofErr w:type="spellEnd"/>
+      <w:r>
+        <w:t>. En ella, podemos hacer operaciones con los resultados de la respuesta.</w:t>
       </w:r>
       <w:r>
         <w:rPr>
@@ -2518,12 +2851,21 @@
         </w:rPr>
         <w:t xml:space="preserve"> En la pestaña </w:t>
       </w:r>
-      <w:r>
-        <w:rPr>
-          <w:b/>
-          <w:shd w:val="clear" w:color="auto" w:fill="FFFFFF"/>
-        </w:rPr>
-        <w:t xml:space="preserve">Tests </w:t>
+      <w:proofErr w:type="spellStart"/>
+      <w:r>
+        <w:rPr>
+          <w:b/>
+          <w:shd w:val="clear" w:color="auto" w:fill="FFFFFF"/>
+        </w:rPr>
+        <w:t>Tests</w:t>
+      </w:r>
+      <w:proofErr w:type="spellEnd"/>
+      <w:r>
+        <w:rPr>
+          <w:b/>
+          <w:shd w:val="clear" w:color="auto" w:fill="FFFFFF"/>
+        </w:rPr>
+        <w:t xml:space="preserve"> </w:t>
       </w:r>
       <w:r>
         <w:rPr>
@@ -2535,6 +2877,7 @@
     <w:p>
       <w:pPr>
         <w:pStyle w:val="Standard"/>
+        <w:jc w:val="both"/>
       </w:pPr>
       <w:r>
         <w:rPr>
@@ -2592,6 +2935,7 @@
         </w:rPr>
         <w:t xml:space="preserve">La pestaña </w:t>
       </w:r>
+      <w:proofErr w:type="spellStart"/>
       <w:r>
         <w:rPr>
           <w:b/>
@@ -2599,17 +2943,12 @@
         </w:rPr>
         <w:t>Setting</w:t>
       </w:r>
-      <w:r>
-        <w:rPr>
-          <w:shd w:val="clear" w:color="auto" w:fill="FFFFFF"/>
-        </w:rPr>
-        <w:t xml:space="preserve"> intenta minimizar la cantidad</w:t>
-      </w:r>
-      <w:r>
-        <w:rPr>
-          <w:shd w:val="clear" w:color="auto" w:fill="FFFFFF"/>
-        </w:rPr>
-        <w:t xml:space="preserve"> de configuraciones que tiene que cambiar, por lo que algunos valores predeterminados se establecen automáticamente. Puede personalizar su configuración según su caso de uso.</w:t>
+      <w:proofErr w:type="spellEnd"/>
+      <w:r>
+        <w:rPr>
+          <w:shd w:val="clear" w:color="auto" w:fill="FFFFFF"/>
+        </w:rPr>
+        <w:t xml:space="preserve"> intenta minimizar la cantidad de configuraciones que tiene que cambiar, por lo que algunos valores predeterminados se establecen automáticamente. Puede personalizar su configuración según su caso de uso.</w:t>
       </w:r>
     </w:p>
     <w:sectPr>
@@ -2669,7 +3008,7 @@
     <w:nsid w:val="62E35A59"/>
     <w:multiLevelType w:val="multilevel"/>
     <w:tmpl w:val="A12A4848"/>
-    <w:styleLink w:val="NoList"/>
+    <w:styleLink w:val="Sinlista1"/>
     <w:lvl w:ilvl="0">
       <w:start w:val="1"/>
       <w:numFmt w:val="none"/>
@@ -2766,7 +3105,7 @@
         <w:rFonts w:ascii="Arial" w:eastAsia="Arial" w:hAnsi="Arial" w:cs="Arial"/>
         <w:sz w:val="22"/>
         <w:szCs w:val="22"/>
-        <w:lang w:eastAsia="es-ES" w:bidi="ar-SA"/>
+        <w:lang w:val="es-ES" w:eastAsia="es-ES" w:bidi="ar-SA"/>
       </w:rPr>
     </w:rPrDefault>
     <w:pPrDefault>
@@ -3408,8 +3747,8 @@
       <w:shd w:val="clear" w:color="auto" w:fill="E1DFDD"/>
     </w:rPr>
   </w:style>
-  <w:style w:type="numbering" w:customStyle="1" w:styleId="NoList">
-    <w:name w:val="No List"/>
+  <w:style w:type="numbering" w:customStyle="1" w:styleId="Sinlista1">
+    <w:name w:val="Sin lista1"/>
     <w:basedOn w:val="Sinlista"/>
     <w:pPr>
       <w:numPr>

</xml_diff>

<commit_message>
Subo la documentación de Postman algo más corregida
</commit_message>
<xml_diff>
--- a/Documentación Práctica 3.docx
+++ b/Documentación Práctica 3.docx
@@ -4,6 +4,212 @@
   <w:body>
     <w:p>
       <w:pPr>
+        <w:pStyle w:val="Ttulo"/>
+        <w:rPr>
+          <w:sz w:val="96"/>
+          <w:szCs w:val="96"/>
+        </w:rPr>
+      </w:pPr>
+    </w:p>
+    <w:p>
+      <w:pPr>
+        <w:pStyle w:val="Ttulo"/>
+        <w:rPr>
+          <w:sz w:val="96"/>
+          <w:szCs w:val="96"/>
+        </w:rPr>
+      </w:pPr>
+    </w:p>
+    <w:p>
+      <w:pPr>
+        <w:pStyle w:val="Ttulo"/>
+        <w:jc w:val="center"/>
+        <w:rPr>
+          <w:sz w:val="96"/>
+          <w:szCs w:val="96"/>
+        </w:rPr>
+      </w:pPr>
+      <w:r>
+        <w:rPr>
+          <w:sz w:val="96"/>
+          <w:szCs w:val="96"/>
+        </w:rPr>
+        <w:t xml:space="preserve">Documentación </w:t>
+      </w:r>
+      <w:proofErr w:type="spellStart"/>
+      <w:r>
+        <w:rPr>
+          <w:sz w:val="96"/>
+          <w:szCs w:val="96"/>
+        </w:rPr>
+        <w:t>Postman</w:t>
+      </w:r>
+      <w:proofErr w:type="spellEnd"/>
+    </w:p>
+    <w:p>
+      <w:pPr>
+        <w:pStyle w:val="Subttulo"/>
+        <w:spacing w:line="240" w:lineRule="auto"/>
+        <w:jc w:val="right"/>
+        <w:rPr>
+          <w:sz w:val="24"/>
+          <w:szCs w:val="24"/>
+        </w:rPr>
+      </w:pPr>
+    </w:p>
+    <w:p>
+      <w:pPr>
+        <w:pStyle w:val="Subttulo"/>
+        <w:spacing w:line="240" w:lineRule="auto"/>
+        <w:jc w:val="right"/>
+        <w:rPr>
+          <w:sz w:val="24"/>
+          <w:szCs w:val="24"/>
+        </w:rPr>
+      </w:pPr>
+    </w:p>
+    <w:p>
+      <w:pPr>
+        <w:pStyle w:val="Subttulo"/>
+        <w:spacing w:line="240" w:lineRule="auto"/>
+        <w:jc w:val="center"/>
+        <w:rPr>
+          <w:sz w:val="24"/>
+          <w:szCs w:val="24"/>
+        </w:rPr>
+      </w:pPr>
+      <w:r>
+        <w:rPr>
+          <w:noProof/>
+          <w:sz w:val="24"/>
+          <w:szCs w:val="24"/>
+        </w:rPr>
+        <w:drawing>
+          <wp:inline distT="0" distB="0" distL="0" distR="0" wp14:anchorId="051215DE" wp14:editId="7AAA532D">
+            <wp:extent cx="5731510" cy="3183890"/>
+            <wp:effectExtent l="0" t="0" r="2540" b="0"/>
+            <wp:docPr id="9" name="Imagen 9"/>
+            <wp:cNvGraphicFramePr>
+              <a:graphicFrameLocks xmlns:a="http://schemas.openxmlformats.org/drawingml/2006/main" noChangeAspect="1"/>
+            </wp:cNvGraphicFramePr>
+            <a:graphic xmlns:a="http://schemas.openxmlformats.org/drawingml/2006/main">
+              <a:graphicData uri="http://schemas.openxmlformats.org/drawingml/2006/picture">
+                <pic:pic xmlns:pic="http://schemas.openxmlformats.org/drawingml/2006/picture">
+                  <pic:nvPicPr>
+                    <pic:cNvPr id="9" name="Imagen 9"/>
+                    <pic:cNvPicPr/>
+                  </pic:nvPicPr>
+                  <pic:blipFill>
+                    <a:blip r:embed="rId7">
+                      <a:extLst>
+                        <a:ext uri="{28A0092B-C50C-407E-A947-70E740481C1C}">
+                          <a14:useLocalDpi xmlns:a14="http://schemas.microsoft.com/office/drawing/2010/main" val="0"/>
+                        </a:ext>
+                      </a:extLst>
+                    </a:blip>
+                    <a:stretch>
+                      <a:fillRect/>
+                    </a:stretch>
+                  </pic:blipFill>
+                  <pic:spPr>
+                    <a:xfrm>
+                      <a:off x="0" y="0"/>
+                      <a:ext cx="5731510" cy="3183890"/>
+                    </a:xfrm>
+                    <a:prstGeom prst="rect">
+                      <a:avLst/>
+                    </a:prstGeom>
+                  </pic:spPr>
+                </pic:pic>
+              </a:graphicData>
+            </a:graphic>
+          </wp:inline>
+        </w:drawing>
+      </w:r>
+    </w:p>
+    <w:p>
+      <w:pPr>
+        <w:pStyle w:val="Subttulo"/>
+        <w:spacing w:line="240" w:lineRule="auto"/>
+        <w:jc w:val="right"/>
+        <w:rPr>
+          <w:sz w:val="24"/>
+          <w:szCs w:val="24"/>
+        </w:rPr>
+      </w:pPr>
+    </w:p>
+    <w:p>
+      <w:pPr>
+        <w:pStyle w:val="Subttulo"/>
+        <w:spacing w:line="240" w:lineRule="auto"/>
+        <w:jc w:val="right"/>
+        <w:rPr>
+          <w:sz w:val="24"/>
+          <w:szCs w:val="24"/>
+        </w:rPr>
+      </w:pPr>
+      <w:r>
+        <w:rPr>
+          <w:sz w:val="24"/>
+          <w:szCs w:val="24"/>
+        </w:rPr>
+        <w:t>Javier Meléndez Contreras</w:t>
+      </w:r>
+    </w:p>
+    <w:p>
+      <w:pPr>
+        <w:pStyle w:val="Subttulo"/>
+        <w:spacing w:line="240" w:lineRule="auto"/>
+        <w:jc w:val="right"/>
+        <w:rPr>
+          <w:sz w:val="24"/>
+          <w:szCs w:val="24"/>
+        </w:rPr>
+      </w:pPr>
+      <w:r>
+        <w:rPr>
+          <w:sz w:val="24"/>
+          <w:szCs w:val="24"/>
+        </w:rPr>
+        <w:t>Carlos García Acevedo</w:t>
+      </w:r>
+    </w:p>
+    <w:p>
+      <w:pPr>
+        <w:pStyle w:val="Subttulo"/>
+        <w:spacing w:line="240" w:lineRule="auto"/>
+        <w:jc w:val="right"/>
+        <w:rPr>
+          <w:sz w:val="24"/>
+          <w:szCs w:val="24"/>
+        </w:rPr>
+      </w:pPr>
+      <w:r>
+        <w:rPr>
+          <w:sz w:val="24"/>
+          <w:szCs w:val="24"/>
+        </w:rPr>
+        <w:t xml:space="preserve">Andrés </w:t>
+      </w:r>
+      <w:proofErr w:type="spellStart"/>
+      <w:r>
+        <w:rPr>
+          <w:sz w:val="24"/>
+          <w:szCs w:val="24"/>
+        </w:rPr>
+        <w:t>Masset</w:t>
+      </w:r>
+      <w:proofErr w:type="spellEnd"/>
+      <w:r>
+        <w:rPr>
+          <w:sz w:val="24"/>
+          <w:szCs w:val="24"/>
+        </w:rPr>
+        <w:t xml:space="preserve"> Ruiz</w:t>
+      </w:r>
+    </w:p>
+    <w:p>
+      <w:pPr>
         <w:pStyle w:val="Standard"/>
         <w:shd w:val="clear" w:color="auto" w:fill="FFFFFF"/>
         <w:spacing w:after="420" w:line="384" w:lineRule="auto"/>
@@ -15,6 +221,7 @@
           <w:bCs/>
           <w:color w:val="FF0000"/>
         </w:rPr>
+        <w:lastRenderedPageBreak/>
         <w:t>1º GET:</w:t>
       </w:r>
       <w:r>
@@ -54,31 +261,15 @@
         <w:spacing w:after="420" w:line="384" w:lineRule="auto"/>
         <w:jc w:val="both"/>
       </w:pPr>
-      <w:r>
-        <w:t xml:space="preserve">La pestaña de autorización </w:t>
-      </w:r>
-      <w:r>
-        <w:rPr>
-          <w:b/>
-        </w:rPr>
-        <w:t>(</w:t>
-      </w:r>
-      <w:proofErr w:type="spellStart"/>
-      <w:r>
-        <w:rPr>
-          <w:b/>
-          <w:i/>
+      <w:proofErr w:type="spellStart"/>
+      <w:r>
+        <w:rPr>
+          <w:b/>
         </w:rPr>
         <w:t>Authorization</w:t>
       </w:r>
       <w:proofErr w:type="spellEnd"/>
       <w:r>
-        <w:rPr>
-          <w:b/>
-        </w:rPr>
-        <w:t>)</w:t>
-      </w:r>
-      <w:r>
         <w:t xml:space="preserve"> sirve para introducir el tipo de autorización que usa la API, si hiciera uso de alguna. No es nuestro caso, por lo que no entraremos en más detalles.</w:t>
       </w:r>
     </w:p>
@@ -89,31 +280,15 @@
         <w:spacing w:after="420" w:line="384" w:lineRule="auto"/>
         <w:jc w:val="both"/>
       </w:pPr>
-      <w:r>
-        <w:t xml:space="preserve">La pestaña de cabeceras </w:t>
-      </w:r>
-      <w:r>
-        <w:rPr>
-          <w:b/>
-        </w:rPr>
-        <w:t>(</w:t>
-      </w:r>
-      <w:proofErr w:type="spellStart"/>
-      <w:r>
-        <w:rPr>
-          <w:b/>
-          <w:i/>
+      <w:proofErr w:type="spellStart"/>
+      <w:r>
+        <w:rPr>
+          <w:b/>
         </w:rPr>
         <w:t>Headers</w:t>
       </w:r>
       <w:proofErr w:type="spellEnd"/>
       <w:r>
-        <w:rPr>
-          <w:b/>
-        </w:rPr>
-        <w:t>)</w:t>
-      </w:r>
-      <w:r>
         <w:t>, donde se deben introducir las cabeceras de la petición. Para este ejemplo usamos las 7 cabeceras que podemos observar</w:t>
       </w:r>
     </w:p>
@@ -124,31 +299,15 @@
         <w:spacing w:after="420" w:line="384" w:lineRule="auto"/>
         <w:jc w:val="both"/>
       </w:pPr>
-      <w:r>
-        <w:t xml:space="preserve">La cabecera de cuerpo </w:t>
-      </w:r>
-      <w:r>
-        <w:rPr>
-          <w:b/>
-        </w:rPr>
-        <w:t>(</w:t>
-      </w:r>
-      <w:proofErr w:type="spellStart"/>
-      <w:r>
-        <w:rPr>
-          <w:b/>
-          <w:i/>
+      <w:proofErr w:type="spellStart"/>
+      <w:r>
+        <w:rPr>
+          <w:b/>
         </w:rPr>
         <w:t>Body</w:t>
       </w:r>
       <w:proofErr w:type="spellEnd"/>
       <w:r>
-        <w:rPr>
-          <w:b/>
-        </w:rPr>
-        <w:t>)</w:t>
-      </w:r>
-      <w:r>
         <w:t xml:space="preserve"> muestra los datos que se mandan con la petición. En este caso, no nos devuelve ningún dato.</w:t>
       </w:r>
     </w:p>
@@ -159,9 +318,6 @@
         <w:spacing w:after="420" w:line="384" w:lineRule="auto"/>
         <w:jc w:val="both"/>
       </w:pPr>
-      <w:r>
-        <w:t xml:space="preserve">La pestaña </w:t>
-      </w:r>
       <w:proofErr w:type="spellStart"/>
       <w:r>
         <w:rPr>
@@ -187,14 +343,10 @@
         <w:spacing w:after="420" w:line="384" w:lineRule="auto"/>
         <w:jc w:val="both"/>
       </w:pPr>
-      <w:r>
-        <w:t xml:space="preserve"> Para ello, es necesario usar la pestaña </w:t>
-      </w:r>
-      <w:proofErr w:type="spellStart"/>
-      <w:r>
-        <w:rPr>
-          <w:b/>
-          <w:i/>
+      <w:proofErr w:type="spellStart"/>
+      <w:r>
+        <w:rPr>
+          <w:b/>
         </w:rPr>
         <w:t>Tests</w:t>
       </w:r>
@@ -206,42 +358,26 @@
         <w:rPr>
           <w:shd w:val="clear" w:color="auto" w:fill="FFFFFF"/>
         </w:rPr>
-        <w:t xml:space="preserve"> En la pestaña </w:t>
-      </w:r>
-      <w:proofErr w:type="spellStart"/>
-      <w:r>
-        <w:rPr>
-          <w:b/>
-          <w:shd w:val="clear" w:color="auto" w:fill="FFFFFF"/>
-        </w:rPr>
-        <w:t>Tests</w:t>
-      </w:r>
-      <w:proofErr w:type="spellEnd"/>
-      <w:r>
-        <w:rPr>
-          <w:b/>
-          <w:shd w:val="clear" w:color="auto" w:fill="FFFFFF"/>
-        </w:rPr>
         <w:t xml:space="preserve"> </w:t>
       </w:r>
       <w:r>
         <w:rPr>
           <w:shd w:val="clear" w:color="auto" w:fill="FFFFFF"/>
         </w:rPr>
-        <w:t>se muestran las comprobaciones realizadas y el resultado de las mismas que, en este caso, todas han sido las esperadas.</w:t>
-      </w:r>
-    </w:p>
-    <w:p>
-      <w:pPr>
-        <w:pStyle w:val="Standard"/>
-        <w:jc w:val="both"/>
-      </w:pPr>
-      <w:r>
-        <w:rPr>
-          <w:shd w:val="clear" w:color="auto" w:fill="FFFFFF"/>
-        </w:rPr>
-        <w:t xml:space="preserve">La pestaña </w:t>
-      </w:r>
+        <w:t>S</w:t>
+      </w:r>
+      <w:r>
+        <w:rPr>
+          <w:shd w:val="clear" w:color="auto" w:fill="FFFFFF"/>
+        </w:rPr>
+        <w:t>e muestran las comprobaciones realizadas y el resultado de las mismas que, en este caso, todas han sido las esperadas.</w:t>
+      </w:r>
+    </w:p>
+    <w:p>
+      <w:pPr>
+        <w:pStyle w:val="Standard"/>
+        <w:jc w:val="both"/>
+      </w:pPr>
       <w:proofErr w:type="spellStart"/>
       <w:r>
         <w:rPr>
@@ -290,7 +426,7 @@
                     <pic:cNvPicPr/>
                   </pic:nvPicPr>
                   <pic:blipFill>
-                    <a:blip r:embed="rId7">
+                    <a:blip r:embed="rId8">
                       <a:lum/>
                       <a:alphaModFix/>
                     </a:blip>
@@ -395,31 +531,15 @@
         <w:spacing w:after="420" w:line="384" w:lineRule="auto"/>
         <w:jc w:val="both"/>
       </w:pPr>
-      <w:r>
-        <w:t xml:space="preserve">La pestaña de autorización </w:t>
-      </w:r>
-      <w:r>
-        <w:rPr>
-          <w:b/>
-        </w:rPr>
-        <w:t>(</w:t>
-      </w:r>
-      <w:proofErr w:type="spellStart"/>
-      <w:r>
-        <w:rPr>
-          <w:b/>
-          <w:i/>
+      <w:proofErr w:type="spellStart"/>
+      <w:r>
+        <w:rPr>
+          <w:b/>
         </w:rPr>
         <w:t>Authorization</w:t>
       </w:r>
       <w:proofErr w:type="spellEnd"/>
       <w:r>
-        <w:rPr>
-          <w:b/>
-        </w:rPr>
-        <w:t>)</w:t>
-      </w:r>
-      <w:r>
         <w:t xml:space="preserve"> sirve para introducir el tipo de autorización que usa la API, si hiciera uso de alguna. No es nuestro caso, por lo que no entraremos en más detalles.</w:t>
       </w:r>
     </w:p>
@@ -430,31 +550,15 @@
         <w:spacing w:after="420" w:line="384" w:lineRule="auto"/>
         <w:jc w:val="both"/>
       </w:pPr>
-      <w:r>
-        <w:t xml:space="preserve">La pestaña de cabeceras </w:t>
-      </w:r>
-      <w:r>
-        <w:rPr>
-          <w:b/>
-        </w:rPr>
-        <w:t>(</w:t>
-      </w:r>
-      <w:proofErr w:type="spellStart"/>
-      <w:r>
-        <w:rPr>
-          <w:b/>
-          <w:i/>
+      <w:proofErr w:type="spellStart"/>
+      <w:r>
+        <w:rPr>
+          <w:b/>
         </w:rPr>
         <w:t>Headers</w:t>
       </w:r>
       <w:proofErr w:type="spellEnd"/>
       <w:r>
-        <w:rPr>
-          <w:b/>
-        </w:rPr>
-        <w:t>)</w:t>
-      </w:r>
-      <w:r>
         <w:t>, donde se deben introducir las cabeceras de la petición. Para este ejemplo usamos las 7 cabeceras que podemos observar</w:t>
       </w:r>
     </w:p>
@@ -465,31 +569,15 @@
         <w:spacing w:after="420" w:line="384" w:lineRule="auto"/>
         <w:jc w:val="both"/>
       </w:pPr>
-      <w:r>
-        <w:t xml:space="preserve">La cabecera de cuerpo </w:t>
-      </w:r>
-      <w:r>
-        <w:rPr>
-          <w:b/>
-        </w:rPr>
-        <w:t>(</w:t>
-      </w:r>
-      <w:proofErr w:type="spellStart"/>
-      <w:r>
-        <w:rPr>
-          <w:b/>
-          <w:i/>
+      <w:proofErr w:type="spellStart"/>
+      <w:r>
+        <w:rPr>
+          <w:b/>
         </w:rPr>
         <w:t>Body</w:t>
       </w:r>
       <w:proofErr w:type="spellEnd"/>
       <w:r>
-        <w:rPr>
-          <w:b/>
-        </w:rPr>
-        <w:t>)</w:t>
-      </w:r>
-      <w:r>
         <w:t xml:space="preserve"> muestra los datos que se mandan con la petición. En este caso, no nos devuelve ningún dato.</w:t>
       </w:r>
     </w:p>
@@ -500,44 +588,37 @@
         <w:spacing w:after="420" w:line="384" w:lineRule="auto"/>
         <w:jc w:val="both"/>
       </w:pPr>
-      <w:r>
+      <w:proofErr w:type="spellStart"/>
+      <w:r>
+        <w:rPr>
+          <w:b/>
+        </w:rPr>
+        <w:t>Pre-request</w:t>
+      </w:r>
+      <w:proofErr w:type="spellEnd"/>
+      <w:r>
+        <w:rPr>
+          <w:b/>
+        </w:rPr>
+        <w:t xml:space="preserve"> Script</w:t>
+      </w:r>
+      <w:r>
+        <w:t>, al recibir una respuesta vamos a querer hacer al menos 2 cosas. La primera, hacer una comprobación de que la respuesta es la esperada y, la segunda, guardar el resultado de la respuesta para ser usado en nuevas peticiones.</w:t>
+      </w:r>
+    </w:p>
+    <w:p>
+      <w:pPr>
+        <w:pStyle w:val="Standard"/>
+        <w:shd w:val="clear" w:color="auto" w:fill="FFFFFF"/>
+        <w:spacing w:after="420" w:line="384" w:lineRule="auto"/>
+        <w:jc w:val="both"/>
+      </w:pPr>
+      <w:proofErr w:type="spellStart"/>
+      <w:r>
+        <w:rPr>
+          <w:b/>
+        </w:rPr>
         <w:lastRenderedPageBreak/>
-        <w:t xml:space="preserve">La pestaña </w:t>
-      </w:r>
-      <w:proofErr w:type="spellStart"/>
-      <w:r>
-        <w:rPr>
-          <w:b/>
-        </w:rPr>
-        <w:t>Pre-request</w:t>
-      </w:r>
-      <w:proofErr w:type="spellEnd"/>
-      <w:r>
-        <w:rPr>
-          <w:b/>
-        </w:rPr>
-        <w:t xml:space="preserve"> Script</w:t>
-      </w:r>
-      <w:r>
-        <w:t>, al recibir una respuesta vamos a querer hacer al menos 2 cosas. La primera, hacer una comprobación de que la respuesta es la esperada y, la segunda, guardar el resultado de la respuesta para ser usado en nuevas peticiones.</w:t>
-      </w:r>
-    </w:p>
-    <w:p>
-      <w:pPr>
-        <w:pStyle w:val="Standard"/>
-        <w:shd w:val="clear" w:color="auto" w:fill="FFFFFF"/>
-        <w:spacing w:after="420" w:line="384" w:lineRule="auto"/>
-        <w:jc w:val="both"/>
-      </w:pPr>
-      <w:r>
-        <w:t xml:space="preserve"> Para ello, es necesario usar la pestaña </w:t>
-      </w:r>
-      <w:proofErr w:type="spellStart"/>
-      <w:r>
-        <w:rPr>
-          <w:b/>
-          <w:i/>
-        </w:rPr>
         <w:t>Tests</w:t>
       </w:r>
       <w:proofErr w:type="spellEnd"/>
@@ -548,42 +629,26 @@
         <w:rPr>
           <w:shd w:val="clear" w:color="auto" w:fill="FFFFFF"/>
         </w:rPr>
-        <w:t xml:space="preserve"> En la pestaña </w:t>
-      </w:r>
-      <w:proofErr w:type="spellStart"/>
-      <w:r>
-        <w:rPr>
-          <w:b/>
-          <w:shd w:val="clear" w:color="auto" w:fill="FFFFFF"/>
-        </w:rPr>
-        <w:t>Tests</w:t>
-      </w:r>
-      <w:proofErr w:type="spellEnd"/>
-      <w:r>
-        <w:rPr>
-          <w:b/>
-          <w:shd w:val="clear" w:color="auto" w:fill="FFFFFF"/>
-        </w:rPr>
         <w:t xml:space="preserve"> </w:t>
       </w:r>
       <w:r>
         <w:rPr>
           <w:shd w:val="clear" w:color="auto" w:fill="FFFFFF"/>
         </w:rPr>
-        <w:t>se muestran las comprobaciones realizadas y el resultado de las mismas que, en este caso, todas han sido las esperadas.</w:t>
-      </w:r>
-    </w:p>
-    <w:p>
-      <w:pPr>
-        <w:pStyle w:val="Standard"/>
-        <w:jc w:val="both"/>
-      </w:pPr>
-      <w:r>
-        <w:rPr>
-          <w:shd w:val="clear" w:color="auto" w:fill="FFFFFF"/>
-        </w:rPr>
-        <w:t xml:space="preserve">La pestaña </w:t>
-      </w:r>
+        <w:t xml:space="preserve">Se </w:t>
+      </w:r>
+      <w:r>
+        <w:rPr>
+          <w:shd w:val="clear" w:color="auto" w:fill="FFFFFF"/>
+        </w:rPr>
+        <w:t>muestran las comprobaciones realizadas y el resultado de las mismas que, en este caso, todas han sido las esperadas.</w:t>
+      </w:r>
+    </w:p>
+    <w:p>
+      <w:pPr>
+        <w:pStyle w:val="Standard"/>
+        <w:jc w:val="both"/>
+      </w:pPr>
       <w:proofErr w:type="spellStart"/>
       <w:r>
         <w:rPr>
@@ -631,7 +696,7 @@
                     <pic:cNvPicPr/>
                   </pic:nvPicPr>
                   <pic:blipFill>
-                    <a:blip r:embed="rId8">
+                    <a:blip r:embed="rId9">
                       <a:lum/>
                       <a:alphaModFix/>
                     </a:blip>
@@ -678,10 +743,18 @@
         <w:t>1º POST:</w:t>
       </w:r>
       <w:r>
-        <w:t xml:space="preserve"> Vemos que la petición enviada es de tipo POST y que accede a la siguiente dirección de la API: </w:t>
+        <w:t xml:space="preserve"> Vemos que la petición enviada es de tipo POST y que accede a la siguiente dirección de la API:</w:t>
       </w:r>
       <w:bookmarkStart w:id="0" w:name="docs-internal-guid-456708d0-7fff-ed79-65"/>
       <w:bookmarkEnd w:id="0"/>
+    </w:p>
+    <w:p>
+      <w:pPr>
+        <w:pStyle w:val="Standard"/>
+        <w:shd w:val="clear" w:color="auto" w:fill="FFFFFF"/>
+        <w:spacing w:after="420" w:line="384" w:lineRule="auto"/>
+        <w:jc w:val="both"/>
+      </w:pPr>
       <w:r>
         <w:rPr>
           <w:color w:val="0070C0"/>
@@ -757,62 +830,62 @@
       </w:r>
       <w:proofErr w:type="spellStart"/>
       <w:r>
+        <w:t>wrapperType</w:t>
+      </w:r>
+      <w:proofErr w:type="spellEnd"/>
+      <w:r>
+        <w:t>":"</w:t>
+      </w:r>
+      <w:proofErr w:type="spellStart"/>
+      <w:r>
+        <w:t>collection</w:t>
+      </w:r>
+      <w:proofErr w:type="spellEnd"/>
+      <w:r>
+        <w:t>", "</w:t>
+      </w:r>
+      <w:proofErr w:type="spellStart"/>
+      <w:r>
+        <w:t>collectionType</w:t>
+      </w:r>
+      <w:proofErr w:type="spellEnd"/>
+      <w:r>
+        <w:t>":"</w:t>
+      </w:r>
+      <w:proofErr w:type="spellStart"/>
+      <w:r>
+        <w:t>Album</w:t>
+      </w:r>
+      <w:proofErr w:type="spellEnd"/>
+      <w:r>
+        <w:t>", "artistId":2541832, "collectionId":1459409129, "amgArtistId":5141, "</w:t>
+      </w:r>
+      <w:proofErr w:type="spellStart"/>
+      <w:r>
+        <w:t>artistName</w:t>
+      </w:r>
+      <w:proofErr w:type="spellEnd"/>
+      <w:r>
+        <w:t>":"</w:t>
+      </w:r>
+      <w:proofErr w:type="spellStart"/>
+      <w:r>
+        <w:t>Pianosaurus</w:t>
+      </w:r>
+      <w:proofErr w:type="spellEnd"/>
+      <w:r>
+        <w:t>".</w:t>
+      </w:r>
+    </w:p>
+    <w:p>
+      <w:pPr>
+        <w:pStyle w:val="Standard"/>
+        <w:shd w:val="clear" w:color="auto" w:fill="FFFFFF"/>
+        <w:spacing w:after="420" w:line="384" w:lineRule="auto"/>
+        <w:jc w:val="both"/>
+      </w:pPr>
+      <w:r>
         <w:lastRenderedPageBreak/>
-        <w:t>wrapperType</w:t>
-      </w:r>
-      <w:proofErr w:type="spellEnd"/>
-      <w:r>
-        <w:t>":"</w:t>
-      </w:r>
-      <w:proofErr w:type="spellStart"/>
-      <w:r>
-        <w:t>collection</w:t>
-      </w:r>
-      <w:proofErr w:type="spellEnd"/>
-      <w:r>
-        <w:t>", "</w:t>
-      </w:r>
-      <w:proofErr w:type="spellStart"/>
-      <w:r>
-        <w:t>collectionType</w:t>
-      </w:r>
-      <w:proofErr w:type="spellEnd"/>
-      <w:r>
-        <w:t>":"</w:t>
-      </w:r>
-      <w:proofErr w:type="spellStart"/>
-      <w:r>
-        <w:t>Album</w:t>
-      </w:r>
-      <w:proofErr w:type="spellEnd"/>
-      <w:r>
-        <w:t>", "artistId":2541832, "collectionId":1459409129, "amgArtistId":5141, "</w:t>
-      </w:r>
-      <w:proofErr w:type="spellStart"/>
-      <w:r>
-        <w:t>artistName</w:t>
-      </w:r>
-      <w:proofErr w:type="spellEnd"/>
-      <w:r>
-        <w:t>":"</w:t>
-      </w:r>
-      <w:proofErr w:type="spellStart"/>
-      <w:r>
-        <w:t>Pianosaurus</w:t>
-      </w:r>
-      <w:proofErr w:type="spellEnd"/>
-      <w:r>
-        <w:t>".</w:t>
-      </w:r>
-    </w:p>
-    <w:p>
-      <w:pPr>
-        <w:pStyle w:val="Standard"/>
-        <w:shd w:val="clear" w:color="auto" w:fill="FFFFFF"/>
-        <w:spacing w:after="420" w:line="384" w:lineRule="auto"/>
-        <w:jc w:val="both"/>
-      </w:pPr>
-      <w:r>
         <w:t xml:space="preserve">Para los siguientes 6 números </w:t>
       </w:r>
       <w:r>
@@ -898,31 +971,15 @@
         <w:spacing w:after="420" w:line="384" w:lineRule="auto"/>
         <w:jc w:val="both"/>
       </w:pPr>
-      <w:r>
-        <w:t xml:space="preserve">La pestaña de autorización </w:t>
-      </w:r>
-      <w:r>
-        <w:rPr>
-          <w:b/>
-        </w:rPr>
-        <w:t>(</w:t>
-      </w:r>
-      <w:proofErr w:type="spellStart"/>
-      <w:r>
-        <w:rPr>
-          <w:b/>
-          <w:i/>
+      <w:proofErr w:type="spellStart"/>
+      <w:r>
+        <w:rPr>
+          <w:b/>
         </w:rPr>
         <w:t>Authorization</w:t>
       </w:r>
       <w:proofErr w:type="spellEnd"/>
       <w:r>
-        <w:rPr>
-          <w:b/>
-        </w:rPr>
-        <w:t>)</w:t>
-      </w:r>
-      <w:r>
         <w:t xml:space="preserve"> sirve para introducir el tipo de autorización que usa la API, si hiciera uso de alguna. No es nuestro caso, por lo que no entraremos en más detalles.</w:t>
       </w:r>
     </w:p>
@@ -933,31 +990,15 @@
         <w:spacing w:after="420" w:line="384" w:lineRule="auto"/>
         <w:jc w:val="both"/>
       </w:pPr>
-      <w:r>
-        <w:t xml:space="preserve">La pestaña de cabeceras </w:t>
-      </w:r>
-      <w:r>
-        <w:rPr>
-          <w:b/>
-        </w:rPr>
-        <w:t>(</w:t>
-      </w:r>
-      <w:proofErr w:type="spellStart"/>
-      <w:r>
-        <w:rPr>
-          <w:b/>
-          <w:i/>
+      <w:proofErr w:type="spellStart"/>
+      <w:r>
+        <w:rPr>
+          <w:b/>
         </w:rPr>
         <w:t>Headers</w:t>
       </w:r>
       <w:proofErr w:type="spellEnd"/>
       <w:r>
-        <w:rPr>
-          <w:b/>
-        </w:rPr>
-        <w:t>)</w:t>
-      </w:r>
-      <w:r>
         <w:t>, donde se deben introducir las cabeceras de la petición. Para este ejemplo usamos las 8 cabeceras que podemos observar.</w:t>
       </w:r>
     </w:p>
@@ -968,31 +1009,15 @@
         <w:spacing w:after="420" w:line="384" w:lineRule="auto"/>
         <w:jc w:val="both"/>
       </w:pPr>
-      <w:r>
-        <w:t xml:space="preserve">La cabecera de cuerpo </w:t>
-      </w:r>
-      <w:r>
-        <w:rPr>
-          <w:b/>
-        </w:rPr>
-        <w:t>(</w:t>
-      </w:r>
-      <w:proofErr w:type="spellStart"/>
-      <w:r>
-        <w:rPr>
-          <w:b/>
-          <w:i/>
+      <w:proofErr w:type="spellStart"/>
+      <w:r>
+        <w:rPr>
+          <w:b/>
         </w:rPr>
         <w:t>Body</w:t>
       </w:r>
       <w:proofErr w:type="spellEnd"/>
       <w:r>
-        <w:rPr>
-          <w:b/>
-        </w:rPr>
-        <w:t>)</w:t>
-      </w:r>
-      <w:r>
         <w:t xml:space="preserve"> muestra los datos que se mandan con la petición. En este caso, no nos devuelve ningún dato.</w:t>
       </w:r>
     </w:p>
@@ -1003,9 +1028,6 @@
         <w:spacing w:after="420" w:line="384" w:lineRule="auto"/>
         <w:jc w:val="both"/>
       </w:pPr>
-      <w:r>
-        <w:t xml:space="preserve">La pestaña </w:t>
-      </w:r>
       <w:proofErr w:type="spellStart"/>
       <w:r>
         <w:rPr>
@@ -1031,14 +1053,10 @@
         <w:spacing w:after="420" w:line="384" w:lineRule="auto"/>
         <w:jc w:val="both"/>
       </w:pPr>
-      <w:r>
-        <w:t xml:space="preserve"> Para ello, es necesario usar la pestaña </w:t>
-      </w:r>
-      <w:proofErr w:type="spellStart"/>
-      <w:r>
-        <w:rPr>
-          <w:b/>
-          <w:i/>
+      <w:proofErr w:type="spellStart"/>
+      <w:r>
+        <w:rPr>
+          <w:b/>
         </w:rPr>
         <w:t>Tests</w:t>
       </w:r>
@@ -1050,42 +1068,26 @@
         <w:rPr>
           <w:shd w:val="clear" w:color="auto" w:fill="FFFFFF"/>
         </w:rPr>
-        <w:t xml:space="preserve"> En la pestaña </w:t>
-      </w:r>
-      <w:proofErr w:type="spellStart"/>
-      <w:r>
-        <w:rPr>
-          <w:b/>
-          <w:shd w:val="clear" w:color="auto" w:fill="FFFFFF"/>
-        </w:rPr>
-        <w:t>Tests</w:t>
-      </w:r>
-      <w:proofErr w:type="spellEnd"/>
-      <w:r>
-        <w:rPr>
-          <w:b/>
-          <w:shd w:val="clear" w:color="auto" w:fill="FFFFFF"/>
-        </w:rPr>
         <w:t xml:space="preserve"> </w:t>
       </w:r>
       <w:r>
         <w:rPr>
           <w:shd w:val="clear" w:color="auto" w:fill="FFFFFF"/>
         </w:rPr>
-        <w:t>se muestran las comprobaciones realizadas y el resultado de las mismas que, en este caso, todas han sido las esperadas.</w:t>
-      </w:r>
-    </w:p>
-    <w:p>
-      <w:pPr>
-        <w:pStyle w:val="Standard"/>
-        <w:jc w:val="both"/>
-      </w:pPr>
-      <w:r>
-        <w:rPr>
-          <w:shd w:val="clear" w:color="auto" w:fill="FFFFFF"/>
-        </w:rPr>
-        <w:t xml:space="preserve">La pestaña </w:t>
-      </w:r>
+        <w:t>S</w:t>
+      </w:r>
+      <w:r>
+        <w:rPr>
+          <w:shd w:val="clear" w:color="auto" w:fill="FFFFFF"/>
+        </w:rPr>
+        <w:t>e muestran las comprobaciones realizadas y el resultado de las mismas que, en este caso, todas han sido las esperadas.</w:t>
+      </w:r>
+    </w:p>
+    <w:p>
+      <w:pPr>
+        <w:pStyle w:val="Standard"/>
+        <w:jc w:val="both"/>
+      </w:pPr>
       <w:proofErr w:type="spellStart"/>
       <w:r>
         <w:rPr>
@@ -1134,7 +1136,7 @@
                     <pic:cNvPicPr/>
                   </pic:nvPicPr>
                   <pic:blipFill>
-                    <a:blip r:embed="rId9">
+                    <a:blip r:embed="rId10">
                       <a:lum/>
                       <a:alphaModFix/>
                     </a:blip>
@@ -1175,8 +1177,16 @@
         <w:t>2º POST:</w:t>
       </w:r>
       <w:r>
-        <w:t xml:space="preserve"> Vemos que la petición enviada es de tipo POST y que accede a la siguiente dirección de la API: </w:t>
-      </w:r>
+        <w:t xml:space="preserve"> Vemos que la petición enviada es de tipo POST y que accede a la siguiente dirección de la API:</w:t>
+      </w:r>
+    </w:p>
+    <w:p>
+      <w:pPr>
+        <w:pStyle w:val="Standard"/>
+        <w:shd w:val="clear" w:color="auto" w:fill="FFFFFF"/>
+        <w:spacing w:after="420" w:line="384" w:lineRule="auto"/>
+        <w:jc w:val="both"/>
+      </w:pPr>
       <w:r>
         <w:rPr>
           <w:color w:val="0070C0"/>
@@ -1297,31 +1307,15 @@
         <w:spacing w:after="420" w:line="384" w:lineRule="auto"/>
         <w:jc w:val="both"/>
       </w:pPr>
-      <w:r>
-        <w:t xml:space="preserve">La pestaña de autorización </w:t>
-      </w:r>
-      <w:r>
-        <w:rPr>
-          <w:b/>
-        </w:rPr>
-        <w:t>(</w:t>
-      </w:r>
-      <w:proofErr w:type="spellStart"/>
-      <w:r>
-        <w:rPr>
-          <w:b/>
-          <w:i/>
+      <w:proofErr w:type="spellStart"/>
+      <w:r>
+        <w:rPr>
+          <w:b/>
         </w:rPr>
         <w:t>Authorization</w:t>
       </w:r>
       <w:proofErr w:type="spellEnd"/>
       <w:r>
-        <w:rPr>
-          <w:b/>
-        </w:rPr>
-        <w:t>)</w:t>
-      </w:r>
-      <w:r>
         <w:t xml:space="preserve"> sirve para introducir el tipo de autorización que usa la API, si hiciera uso de alguna. No es nuestro caso, por lo que no entraremos en más detalles.</w:t>
       </w:r>
     </w:p>
@@ -1332,32 +1326,16 @@
         <w:spacing w:after="420" w:line="384" w:lineRule="auto"/>
         <w:jc w:val="both"/>
       </w:pPr>
-      <w:r>
+      <w:proofErr w:type="spellStart"/>
+      <w:r>
+        <w:rPr>
+          <w:b/>
+        </w:rPr>
         <w:lastRenderedPageBreak/>
-        <w:t xml:space="preserve">La pestaña de cabeceras </w:t>
-      </w:r>
-      <w:r>
-        <w:rPr>
-          <w:b/>
-        </w:rPr>
-        <w:t>(</w:t>
-      </w:r>
-      <w:proofErr w:type="spellStart"/>
-      <w:r>
-        <w:rPr>
-          <w:b/>
-          <w:i/>
-        </w:rPr>
         <w:t>Headers</w:t>
       </w:r>
       <w:proofErr w:type="spellEnd"/>
       <w:r>
-        <w:rPr>
-          <w:b/>
-        </w:rPr>
-        <w:t>)</w:t>
-      </w:r>
-      <w:r>
         <w:t>, donde se deben introducir las cabeceras de la petición. Para este ejemplo usamos las 7 cabeceras que podemos observar.</w:t>
       </w:r>
     </w:p>
@@ -1368,31 +1346,15 @@
         <w:spacing w:after="420" w:line="384" w:lineRule="auto"/>
         <w:jc w:val="both"/>
       </w:pPr>
-      <w:r>
-        <w:t xml:space="preserve">La cabecera de cuerpo </w:t>
-      </w:r>
-      <w:r>
-        <w:rPr>
-          <w:b/>
-        </w:rPr>
-        <w:t>(</w:t>
-      </w:r>
-      <w:proofErr w:type="spellStart"/>
-      <w:r>
-        <w:rPr>
-          <w:b/>
-          <w:i/>
+      <w:proofErr w:type="spellStart"/>
+      <w:r>
+        <w:rPr>
+          <w:b/>
         </w:rPr>
         <w:t>Body</w:t>
       </w:r>
       <w:proofErr w:type="spellEnd"/>
       <w:r>
-        <w:rPr>
-          <w:b/>
-        </w:rPr>
-        <w:t>)</w:t>
-      </w:r>
-      <w:r>
         <w:t xml:space="preserve"> muestra los datos que se mandan con la petición. En este caso, no nos devuelve ningún dato.</w:t>
       </w:r>
     </w:p>
@@ -1403,9 +1365,6 @@
         <w:spacing w:after="420" w:line="384" w:lineRule="auto"/>
         <w:jc w:val="both"/>
       </w:pPr>
-      <w:r>
-        <w:t xml:space="preserve">La pestaña </w:t>
-      </w:r>
       <w:proofErr w:type="spellStart"/>
       <w:r>
         <w:rPr>
@@ -1431,14 +1390,10 @@
         <w:spacing w:after="420" w:line="384" w:lineRule="auto"/>
         <w:jc w:val="both"/>
       </w:pPr>
-      <w:r>
-        <w:t xml:space="preserve"> Para ello, es necesario usar la pestaña </w:t>
-      </w:r>
-      <w:proofErr w:type="spellStart"/>
-      <w:r>
-        <w:rPr>
-          <w:b/>
-          <w:i/>
+      <w:proofErr w:type="spellStart"/>
+      <w:r>
+        <w:rPr>
+          <w:b/>
         </w:rPr>
         <w:t>Tests</w:t>
       </w:r>
@@ -1450,42 +1405,26 @@
         <w:rPr>
           <w:shd w:val="clear" w:color="auto" w:fill="FFFFFF"/>
         </w:rPr>
-        <w:t xml:space="preserve"> En la pestaña </w:t>
-      </w:r>
-      <w:proofErr w:type="spellStart"/>
-      <w:r>
-        <w:rPr>
-          <w:b/>
-          <w:shd w:val="clear" w:color="auto" w:fill="FFFFFF"/>
-        </w:rPr>
-        <w:t>Tests</w:t>
-      </w:r>
-      <w:proofErr w:type="spellEnd"/>
-      <w:r>
-        <w:rPr>
-          <w:b/>
-          <w:shd w:val="clear" w:color="auto" w:fill="FFFFFF"/>
-        </w:rPr>
         <w:t xml:space="preserve"> </w:t>
       </w:r>
       <w:r>
         <w:rPr>
           <w:shd w:val="clear" w:color="auto" w:fill="FFFFFF"/>
         </w:rPr>
-        <w:t>se muestran las comprobaciones realizadas y el resultado de las mismas que, en este caso, todas han sido las esperadas.</w:t>
-      </w:r>
-    </w:p>
-    <w:p>
-      <w:pPr>
-        <w:pStyle w:val="Standard"/>
-        <w:jc w:val="both"/>
-      </w:pPr>
-      <w:r>
-        <w:rPr>
-          <w:shd w:val="clear" w:color="auto" w:fill="FFFFFF"/>
-        </w:rPr>
-        <w:t xml:space="preserve">La pestaña </w:t>
-      </w:r>
+        <w:t>S</w:t>
+      </w:r>
+      <w:r>
+        <w:rPr>
+          <w:shd w:val="clear" w:color="auto" w:fill="FFFFFF"/>
+        </w:rPr>
+        <w:t>e muestran las comprobaciones realizadas y el resultado de las mismas que, en este caso, todas han sido las esperadas.</w:t>
+      </w:r>
+    </w:p>
+    <w:p>
+      <w:pPr>
+        <w:pStyle w:val="Standard"/>
+        <w:jc w:val="both"/>
+      </w:pPr>
       <w:proofErr w:type="spellStart"/>
       <w:r>
         <w:rPr>
@@ -1539,7 +1478,7 @@
                     <pic:cNvPicPr/>
                   </pic:nvPicPr>
                   <pic:blipFill>
-                    <a:blip r:embed="rId10">
+                    <a:blip r:embed="rId11">
                       <a:lum/>
                       <a:alphaModFix/>
                     </a:blip>
@@ -1573,12 +1512,6 @@
     <w:p>
       <w:pPr>
         <w:pStyle w:val="Standard"/>
-        <w:jc w:val="both"/>
-      </w:pPr>
-    </w:p>
-    <w:p>
-      <w:pPr>
-        <w:pStyle w:val="Standard"/>
         <w:shd w:val="clear" w:color="auto" w:fill="FFFFFF"/>
         <w:spacing w:after="420" w:line="384" w:lineRule="auto"/>
         <w:jc w:val="both"/>
@@ -1589,6 +1522,7 @@
           <w:bCs/>
           <w:color w:val="FF0000"/>
         </w:rPr>
+        <w:lastRenderedPageBreak/>
         <w:t>1º DEL:</w:t>
       </w:r>
       <w:r>
@@ -1664,31 +1598,15 @@
         <w:spacing w:after="420" w:line="384" w:lineRule="auto"/>
         <w:jc w:val="both"/>
       </w:pPr>
-      <w:r>
-        <w:t xml:space="preserve">La pestaña de autorización </w:t>
-      </w:r>
-      <w:r>
-        <w:rPr>
-          <w:b/>
-        </w:rPr>
-        <w:t>(</w:t>
-      </w:r>
-      <w:proofErr w:type="spellStart"/>
-      <w:r>
-        <w:rPr>
-          <w:b/>
-          <w:i/>
+      <w:proofErr w:type="spellStart"/>
+      <w:r>
+        <w:rPr>
+          <w:b/>
         </w:rPr>
         <w:t>Authorization</w:t>
       </w:r>
       <w:proofErr w:type="spellEnd"/>
       <w:r>
-        <w:rPr>
-          <w:b/>
-        </w:rPr>
-        <w:t>)</w:t>
-      </w:r>
-      <w:r>
         <w:t xml:space="preserve"> sirve para introducir el tipo de autorización que usa la API, si hiciera uso de alguna. En nuestro caso da error, porque no tenemos los permisos de dicho usuario para poder borrar la publicación.</w:t>
       </w:r>
     </w:p>
@@ -1699,31 +1617,15 @@
         <w:spacing w:after="420" w:line="384" w:lineRule="auto"/>
         <w:jc w:val="both"/>
       </w:pPr>
-      <w:r>
-        <w:t xml:space="preserve">La pestaña de cabeceras </w:t>
-      </w:r>
-      <w:r>
-        <w:rPr>
-          <w:b/>
-        </w:rPr>
-        <w:t>(</w:t>
-      </w:r>
-      <w:proofErr w:type="spellStart"/>
-      <w:r>
-        <w:rPr>
-          <w:b/>
-          <w:i/>
+      <w:proofErr w:type="spellStart"/>
+      <w:r>
+        <w:rPr>
+          <w:b/>
         </w:rPr>
         <w:t>Headers</w:t>
       </w:r>
       <w:proofErr w:type="spellEnd"/>
       <w:r>
-        <w:rPr>
-          <w:b/>
-        </w:rPr>
-        <w:t>)</w:t>
-      </w:r>
-      <w:r>
         <w:t>, donde se deben introducir las cabeceras de la petición. Para este ejemplo usamos las 7 cabeceras que podemos observar.</w:t>
       </w:r>
     </w:p>
@@ -1734,31 +1636,15 @@
         <w:spacing w:after="420" w:line="384" w:lineRule="auto"/>
         <w:jc w:val="both"/>
       </w:pPr>
-      <w:r>
-        <w:t xml:space="preserve">La cabecera de cuerpo </w:t>
-      </w:r>
-      <w:r>
-        <w:rPr>
-          <w:b/>
-        </w:rPr>
-        <w:t>(</w:t>
-      </w:r>
-      <w:proofErr w:type="spellStart"/>
-      <w:r>
-        <w:rPr>
-          <w:b/>
-          <w:i/>
+      <w:proofErr w:type="spellStart"/>
+      <w:r>
+        <w:rPr>
+          <w:b/>
         </w:rPr>
         <w:t>Body</w:t>
       </w:r>
       <w:proofErr w:type="spellEnd"/>
       <w:r>
-        <w:rPr>
-          <w:b/>
-        </w:rPr>
-        <w:t>)</w:t>
-      </w:r>
-      <w:r>
         <w:t xml:space="preserve"> muestra los datos que se mandan con la petición. En este caso, no nos devuelve ningún dato.</w:t>
       </w:r>
     </w:p>
@@ -1769,9 +1655,6 @@
         <w:spacing w:after="420" w:line="384" w:lineRule="auto"/>
         <w:jc w:val="both"/>
       </w:pPr>
-      <w:r>
-        <w:t xml:space="preserve">La pestaña </w:t>
-      </w:r>
       <w:proofErr w:type="spellStart"/>
       <w:r>
         <w:rPr>
@@ -1797,14 +1680,10 @@
         <w:spacing w:after="420" w:line="384" w:lineRule="auto"/>
         <w:jc w:val="both"/>
       </w:pPr>
-      <w:r>
-        <w:t xml:space="preserve"> Para ello, es necesario usar la pestaña </w:t>
-      </w:r>
-      <w:proofErr w:type="spellStart"/>
-      <w:r>
-        <w:rPr>
-          <w:b/>
-          <w:i/>
+      <w:proofErr w:type="spellStart"/>
+      <w:r>
+        <w:rPr>
+          <w:b/>
         </w:rPr>
         <w:t>Tests</w:t>
       </w:r>
@@ -1816,47 +1695,33 @@
         <w:rPr>
           <w:shd w:val="clear" w:color="auto" w:fill="FFFFFF"/>
         </w:rPr>
-        <w:t xml:space="preserve"> En la pestaña </w:t>
-      </w:r>
-      <w:proofErr w:type="spellStart"/>
-      <w:r>
-        <w:rPr>
-          <w:b/>
-          <w:shd w:val="clear" w:color="auto" w:fill="FFFFFF"/>
-        </w:rPr>
-        <w:t>Tests</w:t>
-      </w:r>
-      <w:proofErr w:type="spellEnd"/>
-      <w:r>
-        <w:rPr>
-          <w:b/>
-          <w:shd w:val="clear" w:color="auto" w:fill="FFFFFF"/>
-        </w:rPr>
         <w:t xml:space="preserve"> </w:t>
       </w:r>
       <w:r>
         <w:rPr>
           <w:shd w:val="clear" w:color="auto" w:fill="FFFFFF"/>
         </w:rPr>
-        <w:t>se muestran las comprobaciones realizadas y el resultado de las mismas que, en este caso, todas han sido las esperadas.</w:t>
-      </w:r>
-    </w:p>
-    <w:p>
-      <w:pPr>
-        <w:pStyle w:val="Standard"/>
-        <w:shd w:val="clear" w:color="auto" w:fill="FFFFFF"/>
-        <w:spacing w:after="420" w:line="384" w:lineRule="auto"/>
-        <w:jc w:val="both"/>
-      </w:pPr>
-      <w:r>
-        <w:rPr>
-          <w:shd w:val="clear" w:color="auto" w:fill="FFFFFF"/>
-        </w:rPr>
-        <w:t xml:space="preserve">La pestaña </w:t>
-      </w:r>
-      <w:proofErr w:type="spellStart"/>
-      <w:r>
-        <w:rPr>
+        <w:t>S</w:t>
+      </w:r>
+      <w:r>
+        <w:rPr>
+          <w:shd w:val="clear" w:color="auto" w:fill="FFFFFF"/>
+        </w:rPr>
+        <w:t>e muestran las comprobaciones realizadas y el resultado de las mismas que, en este caso, todas han sido las esperadas.</w:t>
+      </w:r>
+    </w:p>
+    <w:p>
+      <w:pPr>
+        <w:pStyle w:val="Standard"/>
+        <w:shd w:val="clear" w:color="auto" w:fill="FFFFFF"/>
+        <w:spacing w:after="420" w:line="384" w:lineRule="auto"/>
+        <w:jc w:val="both"/>
+      </w:pPr>
+      <w:proofErr w:type="spellStart"/>
+      <w:r>
+        <w:rPr>
+          <w:b/>
+          <w:bCs/>
           <w:shd w:val="clear" w:color="auto" w:fill="FFFFFF"/>
         </w:rPr>
         <w:t>Setting</w:t>
@@ -1868,6 +1733,19 @@
         </w:rPr>
         <w:t xml:space="preserve"> intenta minimizar la cantidad de configuraciones que tiene que cambiar, por lo que algunos valores predeterminados se establecen automáticamente. Puede personalizar su configuración según su caso de uso.</w:t>
       </w:r>
+    </w:p>
+    <w:p>
+      <w:pPr>
+        <w:pStyle w:val="Standard"/>
+        <w:shd w:val="clear" w:color="auto" w:fill="FFFFFF"/>
+        <w:spacing w:after="420" w:line="384" w:lineRule="auto"/>
+        <w:jc w:val="both"/>
+        <w:rPr>
+          <w:b/>
+          <w:bCs/>
+          <w:color w:val="FF0000"/>
+        </w:rPr>
+      </w:pPr>
     </w:p>
     <w:p>
       <w:pPr>
@@ -1903,7 +1781,7 @@
                     <pic:cNvPicPr/>
                   </pic:nvPicPr>
                   <pic:blipFill>
-                    <a:blip r:embed="rId11">
+                    <a:blip r:embed="rId12">
                       <a:lum/>
                       <a:alphaModFix/>
                     </a:blip>
@@ -1996,31 +1874,15 @@
         <w:spacing w:after="420" w:line="384" w:lineRule="auto"/>
         <w:jc w:val="both"/>
       </w:pPr>
-      <w:r>
-        <w:t xml:space="preserve">La pestaña de autorización </w:t>
-      </w:r>
-      <w:r>
-        <w:rPr>
-          <w:b/>
-        </w:rPr>
-        <w:t>(</w:t>
-      </w:r>
-      <w:proofErr w:type="spellStart"/>
-      <w:r>
-        <w:rPr>
-          <w:b/>
-          <w:i/>
+      <w:proofErr w:type="spellStart"/>
+      <w:r>
+        <w:rPr>
+          <w:b/>
         </w:rPr>
         <w:t>Authorization</w:t>
       </w:r>
       <w:proofErr w:type="spellEnd"/>
       <w:r>
-        <w:rPr>
-          <w:b/>
-        </w:rPr>
-        <w:t>)</w:t>
-      </w:r>
-      <w:r>
         <w:t xml:space="preserve"> sirve para introducir el tipo de autorización que usa la API, si hiciera uso de alguna. En nuestro caso da error, porque debemos iniciar sesión con dicho usuario para poder borrar el contenido.</w:t>
       </w:r>
     </w:p>
@@ -2031,31 +1893,15 @@
         <w:spacing w:after="420" w:line="384" w:lineRule="auto"/>
         <w:jc w:val="both"/>
       </w:pPr>
-      <w:r>
-        <w:t xml:space="preserve">La pestaña de cabeceras </w:t>
-      </w:r>
-      <w:r>
-        <w:rPr>
-          <w:b/>
-        </w:rPr>
-        <w:t>(</w:t>
-      </w:r>
-      <w:proofErr w:type="spellStart"/>
-      <w:r>
-        <w:rPr>
-          <w:b/>
-          <w:i/>
+      <w:proofErr w:type="spellStart"/>
+      <w:r>
+        <w:rPr>
+          <w:b/>
         </w:rPr>
         <w:t>Headers</w:t>
       </w:r>
       <w:proofErr w:type="spellEnd"/>
       <w:r>
-        <w:rPr>
-          <w:b/>
-        </w:rPr>
-        <w:t>)</w:t>
-      </w:r>
-      <w:r>
         <w:t>, donde se deben introducir las cabeceras de la petición. Para este ejemplo usamos las 7 cabeceras que podemos observar</w:t>
       </w:r>
     </w:p>
@@ -2066,31 +1912,15 @@
         <w:spacing w:after="420" w:line="384" w:lineRule="auto"/>
         <w:jc w:val="both"/>
       </w:pPr>
-      <w:r>
-        <w:t xml:space="preserve">La cabecera de cuerpo </w:t>
-      </w:r>
-      <w:r>
-        <w:rPr>
-          <w:b/>
-        </w:rPr>
-        <w:t>(</w:t>
-      </w:r>
-      <w:proofErr w:type="spellStart"/>
-      <w:r>
-        <w:rPr>
-          <w:b/>
-          <w:i/>
+      <w:proofErr w:type="spellStart"/>
+      <w:r>
+        <w:rPr>
+          <w:b/>
         </w:rPr>
         <w:t>Body</w:t>
       </w:r>
       <w:proofErr w:type="spellEnd"/>
       <w:r>
-        <w:rPr>
-          <w:b/>
-        </w:rPr>
-        <w:t>)</w:t>
-      </w:r>
-      <w:r>
         <w:t xml:space="preserve"> muestra los datos que se mandan con la petición. En este caso, no nos devuelve ningún dato.</w:t>
       </w:r>
     </w:p>
@@ -2101,9 +1931,6 @@
         <w:spacing w:after="420" w:line="384" w:lineRule="auto"/>
         <w:jc w:val="both"/>
       </w:pPr>
-      <w:r>
-        <w:t xml:space="preserve">La pestaña </w:t>
-      </w:r>
       <w:proofErr w:type="spellStart"/>
       <w:r>
         <w:rPr>
@@ -2129,16 +1956,12 @@
         <w:spacing w:after="420" w:line="384" w:lineRule="auto"/>
         <w:jc w:val="both"/>
       </w:pPr>
-      <w:r>
+      <w:proofErr w:type="spellStart"/>
+      <w:r>
+        <w:rPr>
+          <w:b/>
+        </w:rPr>
         <w:lastRenderedPageBreak/>
-        <w:t xml:space="preserve"> Para ello, es necesario usar la pestaña </w:t>
-      </w:r>
-      <w:proofErr w:type="spellStart"/>
-      <w:r>
-        <w:rPr>
-          <w:b/>
-          <w:i/>
-        </w:rPr>
         <w:t>Tests</w:t>
       </w:r>
       <w:proofErr w:type="spellEnd"/>
@@ -2149,42 +1972,26 @@
         <w:rPr>
           <w:shd w:val="clear" w:color="auto" w:fill="FFFFFF"/>
         </w:rPr>
-        <w:t xml:space="preserve"> En la pestaña </w:t>
-      </w:r>
-      <w:proofErr w:type="spellStart"/>
-      <w:r>
-        <w:rPr>
-          <w:b/>
-          <w:shd w:val="clear" w:color="auto" w:fill="FFFFFF"/>
-        </w:rPr>
-        <w:t>Tests</w:t>
-      </w:r>
-      <w:proofErr w:type="spellEnd"/>
-      <w:r>
-        <w:rPr>
-          <w:b/>
-          <w:shd w:val="clear" w:color="auto" w:fill="FFFFFF"/>
-        </w:rPr>
         <w:t xml:space="preserve"> </w:t>
       </w:r>
       <w:r>
         <w:rPr>
           <w:shd w:val="clear" w:color="auto" w:fill="FFFFFF"/>
         </w:rPr>
-        <w:t>se muestran las comprobaciones realizadas y el resultado de las mismas que, en este caso, todas han sido las esperadas.</w:t>
-      </w:r>
-    </w:p>
-    <w:p>
-      <w:pPr>
-        <w:pStyle w:val="Standard"/>
-        <w:jc w:val="both"/>
-      </w:pPr>
-      <w:r>
-        <w:rPr>
-          <w:shd w:val="clear" w:color="auto" w:fill="FFFFFF"/>
-        </w:rPr>
-        <w:t xml:space="preserve">La pestaña </w:t>
-      </w:r>
+        <w:t>S</w:t>
+      </w:r>
+      <w:r>
+        <w:rPr>
+          <w:shd w:val="clear" w:color="auto" w:fill="FFFFFF"/>
+        </w:rPr>
+        <w:t>e muestran las comprobaciones realizadas y el resultado de las mismas que, en este caso, todas han sido las esperadas.</w:t>
+      </w:r>
+    </w:p>
+    <w:p>
+      <w:pPr>
+        <w:pStyle w:val="Standard"/>
+        <w:jc w:val="both"/>
+      </w:pPr>
       <w:proofErr w:type="spellStart"/>
       <w:r>
         <w:rPr>
@@ -2232,7 +2039,7 @@
                     <pic:cNvPicPr/>
                   </pic:nvPicPr>
                   <pic:blipFill>
-                    <a:blip r:embed="rId12">
+                    <a:blip r:embed="rId13">
                       <a:lum/>
                       <a:alphaModFix/>
                     </a:blip>
@@ -2357,31 +2164,15 @@
         <w:spacing w:after="420" w:line="384" w:lineRule="auto"/>
         <w:jc w:val="both"/>
       </w:pPr>
-      <w:r>
-        <w:t xml:space="preserve">La pestaña de autorización </w:t>
-      </w:r>
-      <w:r>
-        <w:rPr>
-          <w:b/>
-        </w:rPr>
-        <w:t>(</w:t>
-      </w:r>
-      <w:proofErr w:type="spellStart"/>
-      <w:r>
-        <w:rPr>
-          <w:b/>
-          <w:i/>
+      <w:proofErr w:type="spellStart"/>
+      <w:r>
+        <w:rPr>
+          <w:b/>
         </w:rPr>
         <w:t>Authorization</w:t>
       </w:r>
       <w:proofErr w:type="spellEnd"/>
       <w:r>
-        <w:rPr>
-          <w:b/>
-        </w:rPr>
-        <w:t>)</w:t>
-      </w:r>
-      <w:r>
         <w:t xml:space="preserve"> sirve para introducir el tipo de autorización que usa la API, si hiciera uso de alguna. En nuestro caso no da error, porque vemos como nos devuelve la ruta especificada por el usuario.</w:t>
       </w:r>
     </w:p>
@@ -2392,31 +2183,15 @@
         <w:spacing w:after="420" w:line="384" w:lineRule="auto"/>
         <w:jc w:val="both"/>
       </w:pPr>
-      <w:r>
-        <w:t xml:space="preserve">La pestaña de cabeceras </w:t>
-      </w:r>
-      <w:r>
-        <w:rPr>
-          <w:b/>
-        </w:rPr>
-        <w:t>(</w:t>
-      </w:r>
-      <w:proofErr w:type="spellStart"/>
-      <w:r>
-        <w:rPr>
-          <w:b/>
-          <w:i/>
+      <w:proofErr w:type="spellStart"/>
+      <w:r>
+        <w:rPr>
+          <w:b/>
         </w:rPr>
         <w:t>Headers</w:t>
       </w:r>
       <w:proofErr w:type="spellEnd"/>
       <w:r>
-        <w:rPr>
-          <w:b/>
-        </w:rPr>
-        <w:t>)</w:t>
-      </w:r>
-      <w:r>
         <w:t>, donde se deben introducir las cabeceras de la petición. Para este ejemplo usamos las 9 cabeceras que podemos observar.</w:t>
       </w:r>
     </w:p>
@@ -2427,31 +2202,15 @@
         <w:spacing w:after="420" w:line="384" w:lineRule="auto"/>
         <w:jc w:val="both"/>
       </w:pPr>
-      <w:r>
-        <w:t xml:space="preserve">La cabecera de cuerpo </w:t>
-      </w:r>
-      <w:r>
-        <w:rPr>
-          <w:b/>
-        </w:rPr>
-        <w:t>(</w:t>
-      </w:r>
-      <w:proofErr w:type="spellStart"/>
-      <w:r>
-        <w:rPr>
-          <w:b/>
-          <w:i/>
+      <w:proofErr w:type="spellStart"/>
+      <w:r>
+        <w:rPr>
+          <w:b/>
         </w:rPr>
         <w:t>Body</w:t>
       </w:r>
       <w:proofErr w:type="spellEnd"/>
       <w:r>
-        <w:rPr>
-          <w:b/>
-        </w:rPr>
-        <w:t>)</w:t>
-      </w:r>
-      <w:r>
         <w:t xml:space="preserve"> muestra los datos que se mandan con la petición. En este caso, no nos devuelve ningún dato.</w:t>
       </w:r>
     </w:p>
@@ -2462,15 +2221,12 @@
         <w:spacing w:after="420" w:line="384" w:lineRule="auto"/>
         <w:jc w:val="both"/>
       </w:pPr>
-      <w:r>
+      <w:proofErr w:type="spellStart"/>
+      <w:r>
+        <w:rPr>
+          <w:b/>
+        </w:rPr>
         <w:lastRenderedPageBreak/>
-        <w:t xml:space="preserve">La pestaña </w:t>
-      </w:r>
-      <w:proofErr w:type="spellStart"/>
-      <w:r>
-        <w:rPr>
-          <w:b/>
-        </w:rPr>
         <w:t>Pre-request</w:t>
       </w:r>
       <w:proofErr w:type="spellEnd"/>
@@ -2491,14 +2247,10 @@
         <w:spacing w:after="420" w:line="384" w:lineRule="auto"/>
         <w:jc w:val="both"/>
       </w:pPr>
-      <w:r>
-        <w:t xml:space="preserve"> Para ello, es necesario usar la pestaña </w:t>
-      </w:r>
-      <w:proofErr w:type="spellStart"/>
-      <w:r>
-        <w:rPr>
-          <w:b/>
-          <w:i/>
+      <w:proofErr w:type="spellStart"/>
+      <w:r>
+        <w:rPr>
+          <w:b/>
         </w:rPr>
         <w:t>Tests</w:t>
       </w:r>
@@ -2510,42 +2262,26 @@
         <w:rPr>
           <w:shd w:val="clear" w:color="auto" w:fill="FFFFFF"/>
         </w:rPr>
-        <w:t xml:space="preserve"> En la pestaña </w:t>
-      </w:r>
-      <w:proofErr w:type="spellStart"/>
-      <w:r>
-        <w:rPr>
-          <w:b/>
-          <w:shd w:val="clear" w:color="auto" w:fill="FFFFFF"/>
-        </w:rPr>
-        <w:t>Tests</w:t>
-      </w:r>
-      <w:proofErr w:type="spellEnd"/>
-      <w:r>
-        <w:rPr>
-          <w:b/>
-          <w:shd w:val="clear" w:color="auto" w:fill="FFFFFF"/>
-        </w:rPr>
         <w:t xml:space="preserve"> </w:t>
       </w:r>
       <w:r>
         <w:rPr>
           <w:shd w:val="clear" w:color="auto" w:fill="FFFFFF"/>
         </w:rPr>
-        <w:t>se muestran las comprobaciones realizadas y el resultado de las mismas que, en este caso, todas han sido las esperadas.</w:t>
-      </w:r>
-    </w:p>
-    <w:p>
-      <w:pPr>
-        <w:pStyle w:val="Standard"/>
-        <w:jc w:val="both"/>
-      </w:pPr>
-      <w:r>
-        <w:rPr>
-          <w:shd w:val="clear" w:color="auto" w:fill="FFFFFF"/>
-        </w:rPr>
-        <w:t xml:space="preserve">La pestaña </w:t>
-      </w:r>
+        <w:t>S</w:t>
+      </w:r>
+      <w:r>
+        <w:rPr>
+          <w:shd w:val="clear" w:color="auto" w:fill="FFFFFF"/>
+        </w:rPr>
+        <w:t>e muestran las comprobaciones realizadas y el resultado de las mismas que, en este caso, todas han sido las esperadas.</w:t>
+      </w:r>
+    </w:p>
+    <w:p>
+      <w:pPr>
+        <w:pStyle w:val="Standard"/>
+        <w:jc w:val="both"/>
+      </w:pPr>
       <w:proofErr w:type="spellStart"/>
       <w:r>
         <w:rPr>
@@ -2593,7 +2329,7 @@
                     <pic:cNvPicPr/>
                   </pic:nvPicPr>
                   <pic:blipFill>
-                    <a:blip r:embed="rId13">
+                    <a:blip r:embed="rId14">
                       <a:lum/>
                       <a:alphaModFix/>
                     </a:blip>
@@ -2624,19 +2360,32 @@
         <w:shd w:val="clear" w:color="auto" w:fill="FFFFFF"/>
         <w:spacing w:after="420" w:line="384" w:lineRule="auto"/>
         <w:jc w:val="both"/>
-      </w:pPr>
-      <w:r>
         <w:rPr>
           <w:b/>
           <w:bCs/>
           <w:color w:val="FF0000"/>
         </w:rPr>
+      </w:pPr>
+    </w:p>
+    <w:p>
+      <w:pPr>
+        <w:pStyle w:val="Standard"/>
+        <w:shd w:val="clear" w:color="auto" w:fill="FFFFFF"/>
+        <w:spacing w:after="420" w:line="384" w:lineRule="auto"/>
+        <w:jc w:val="both"/>
+      </w:pPr>
+      <w:r>
+        <w:rPr>
+          <w:b/>
+          <w:bCs/>
+          <w:color w:val="FF0000"/>
+        </w:rPr>
         <w:t>2º PUT:</w:t>
       </w:r>
       <w:r>
         <w:t xml:space="preserve"> Vemos que la petición enviada es de tipo PUT y que accede a la siguiente dirección de la API: </w:t>
       </w:r>
-      <w:hyperlink r:id="rId14" w:history="1">
+      <w:hyperlink r:id="rId15" w:history="1">
         <w:r>
           <w:rPr>
             <w:color w:val="0070C0"/>
@@ -2670,7 +2419,11 @@
         <w:t>https://gorest.co.in</w:t>
       </w:r>
       <w:r>
-        <w:t>, es una variable de entorno que guarda la URL verdadera de la API. Desde esta vista, aparte de ver las variables de entorno existentes, se puede modificar el nombre del entorno, crear nuevas variables, modificarlas y borrarlas. Luego "</w:t>
+        <w:t xml:space="preserve">, es una variable de entorno que guarda la URL verdadera de la API. Desde esta vista, aparte de ver las variables de entorno existentes, se puede </w:t>
+      </w:r>
+      <w:r>
+        <w:lastRenderedPageBreak/>
+        <w:t>modificar el nombre del entorno, crear nuevas variables, modificarlas y borrarlas. Luego "</w:t>
       </w:r>
       <w:proofErr w:type="spellStart"/>
       <w:r>
@@ -2696,193 +2449,128 @@
         <w:spacing w:after="420" w:line="384" w:lineRule="auto"/>
         <w:jc w:val="both"/>
       </w:pPr>
-      <w:r>
+      <w:proofErr w:type="spellStart"/>
+      <w:r>
+        <w:rPr>
+          <w:b/>
+        </w:rPr>
+        <w:t>Authorization</w:t>
+      </w:r>
+      <w:proofErr w:type="spellEnd"/>
+      <w:r>
+        <w:t xml:space="preserve"> sirve para introducir el tipo de autorización que usa la API, si hiciera uso de alguna. En nuestro caso da error, porque debemos iniciar sesión con dicho usuario para poder borrar el contenido.</w:t>
+      </w:r>
+    </w:p>
+    <w:p>
+      <w:pPr>
+        <w:pStyle w:val="Standard"/>
+        <w:shd w:val="clear" w:color="auto" w:fill="FFFFFF"/>
+        <w:spacing w:after="420" w:line="384" w:lineRule="auto"/>
+        <w:jc w:val="both"/>
+      </w:pPr>
+      <w:proofErr w:type="spellStart"/>
+      <w:r>
+        <w:rPr>
+          <w:b/>
+        </w:rPr>
+        <w:t>Headers</w:t>
+      </w:r>
+      <w:proofErr w:type="spellEnd"/>
+      <w:r>
+        <w:t>, donde se deben introducir las cabeceras de la petición. Para este ejemplo usamos las 7 cabeceras que podemos observar</w:t>
+      </w:r>
+    </w:p>
+    <w:p>
+      <w:pPr>
+        <w:pStyle w:val="Standard"/>
+        <w:shd w:val="clear" w:color="auto" w:fill="FFFFFF"/>
+        <w:spacing w:after="420" w:line="384" w:lineRule="auto"/>
+        <w:jc w:val="both"/>
+      </w:pPr>
+      <w:proofErr w:type="spellStart"/>
+      <w:r>
+        <w:rPr>
+          <w:b/>
+        </w:rPr>
+        <w:t>Body</w:t>
+      </w:r>
+      <w:proofErr w:type="spellEnd"/>
+      <w:r>
+        <w:t xml:space="preserve"> muestra los datos que se mandan con la petición. En este caso, no nos devuelve ningún dato.</w:t>
+      </w:r>
+    </w:p>
+    <w:p>
+      <w:pPr>
+        <w:pStyle w:val="Standard"/>
+        <w:shd w:val="clear" w:color="auto" w:fill="FFFFFF"/>
+        <w:spacing w:after="420" w:line="384" w:lineRule="auto"/>
+        <w:jc w:val="both"/>
+      </w:pPr>
+      <w:proofErr w:type="spellStart"/>
+      <w:r>
+        <w:rPr>
+          <w:b/>
+        </w:rPr>
+        <w:t>Pre-request</w:t>
+      </w:r>
+      <w:proofErr w:type="spellEnd"/>
+      <w:r>
+        <w:rPr>
+          <w:b/>
+        </w:rPr>
+        <w:t xml:space="preserve"> Script</w:t>
+      </w:r>
+      <w:r>
+        <w:t>, al recibir una respuesta vamos a querer hacer al menos 2 cosas. La primera, hacer una comprobación de que la respuesta es la esperada y, la segunda, guardar el resultado de la respuesta para ser usado en nuevas peticiones.</w:t>
+      </w:r>
+    </w:p>
+    <w:p>
+      <w:pPr>
+        <w:pStyle w:val="Standard"/>
+        <w:shd w:val="clear" w:color="auto" w:fill="FFFFFF"/>
+        <w:spacing w:after="420" w:line="384" w:lineRule="auto"/>
+        <w:jc w:val="both"/>
+      </w:pPr>
+      <w:proofErr w:type="spellStart"/>
+      <w:r>
+        <w:rPr>
+          <w:b/>
+        </w:rPr>
+        <w:t>Tests</w:t>
+      </w:r>
+      <w:proofErr w:type="spellEnd"/>
+      <w:r>
+        <w:t>. En ella, podemos hacer operaciones con los resultados de la respuesta.</w:t>
+      </w:r>
+      <w:r>
+        <w:rPr>
+          <w:shd w:val="clear" w:color="auto" w:fill="FFFFFF"/>
+        </w:rPr>
+        <w:t xml:space="preserve"> </w:t>
+      </w:r>
+      <w:r>
+        <w:rPr>
+          <w:shd w:val="clear" w:color="auto" w:fill="FFFFFF"/>
+        </w:rPr>
+        <w:t>S</w:t>
+      </w:r>
+      <w:r>
+        <w:rPr>
+          <w:shd w:val="clear" w:color="auto" w:fill="FFFFFF"/>
+        </w:rPr>
+        <w:t>e muestran las comprobaciones realizadas y el resultado de las mismas que, en este caso, todas han sido las esperadas.</w:t>
+      </w:r>
+    </w:p>
+    <w:p>
+      <w:pPr>
+        <w:pStyle w:val="Standard"/>
+        <w:jc w:val="both"/>
+      </w:pPr>
+      <w:r>
+        <w:rPr>
+          <w:noProof/>
+        </w:rPr>
         <w:lastRenderedPageBreak/>
-        <w:t xml:space="preserve">La pestaña de autorización </w:t>
-      </w:r>
-      <w:r>
-        <w:rPr>
-          <w:b/>
-        </w:rPr>
-        <w:t>(</w:t>
-      </w:r>
-      <w:proofErr w:type="spellStart"/>
-      <w:r>
-        <w:rPr>
-          <w:b/>
-          <w:i/>
-        </w:rPr>
-        <w:t>Authorization</w:t>
-      </w:r>
-      <w:proofErr w:type="spellEnd"/>
-      <w:r>
-        <w:rPr>
-          <w:b/>
-        </w:rPr>
-        <w:t>)</w:t>
-      </w:r>
-      <w:r>
-        <w:t xml:space="preserve"> sirve para introducir el tipo de autorización que usa la API, si hiciera uso de alguna. En nuestro caso da error, porque debemos iniciar sesión con dicho usuario para poder borrar el contenido.</w:t>
-      </w:r>
-    </w:p>
-    <w:p>
-      <w:pPr>
-        <w:pStyle w:val="Standard"/>
-        <w:shd w:val="clear" w:color="auto" w:fill="FFFFFF"/>
-        <w:spacing w:after="420" w:line="384" w:lineRule="auto"/>
-        <w:jc w:val="both"/>
-      </w:pPr>
-      <w:r>
-        <w:t xml:space="preserve">La pestaña de cabeceras </w:t>
-      </w:r>
-      <w:r>
-        <w:rPr>
-          <w:b/>
-        </w:rPr>
-        <w:t>(</w:t>
-      </w:r>
-      <w:proofErr w:type="spellStart"/>
-      <w:r>
-        <w:rPr>
-          <w:b/>
-          <w:i/>
-        </w:rPr>
-        <w:t>Headers</w:t>
-      </w:r>
-      <w:proofErr w:type="spellEnd"/>
-      <w:r>
-        <w:rPr>
-          <w:b/>
-        </w:rPr>
-        <w:t>)</w:t>
-      </w:r>
-      <w:r>
-        <w:t>, donde se deben introducir las cabeceras de la petición. Para este ejemplo usamos las 7 cabeceras que podemos observar</w:t>
-      </w:r>
-    </w:p>
-    <w:p>
-      <w:pPr>
-        <w:pStyle w:val="Standard"/>
-        <w:shd w:val="clear" w:color="auto" w:fill="FFFFFF"/>
-        <w:spacing w:after="420" w:line="384" w:lineRule="auto"/>
-        <w:jc w:val="both"/>
-      </w:pPr>
-      <w:r>
-        <w:t xml:space="preserve">La cabecera de cuerpo </w:t>
-      </w:r>
-      <w:r>
-        <w:rPr>
-          <w:b/>
-        </w:rPr>
-        <w:t>(</w:t>
-      </w:r>
-      <w:proofErr w:type="spellStart"/>
-      <w:r>
-        <w:rPr>
-          <w:b/>
-          <w:i/>
-        </w:rPr>
-        <w:t>Body</w:t>
-      </w:r>
-      <w:proofErr w:type="spellEnd"/>
-      <w:r>
-        <w:rPr>
-          <w:b/>
-        </w:rPr>
-        <w:t>)</w:t>
-      </w:r>
-      <w:r>
-        <w:t xml:space="preserve"> muestra los datos que se mandan con la petición. En este caso, no nos devuelve ningún dato.</w:t>
-      </w:r>
-    </w:p>
-    <w:p>
-      <w:pPr>
-        <w:pStyle w:val="Standard"/>
-        <w:shd w:val="clear" w:color="auto" w:fill="FFFFFF"/>
-        <w:spacing w:after="420" w:line="384" w:lineRule="auto"/>
-        <w:jc w:val="both"/>
-      </w:pPr>
-      <w:r>
-        <w:t xml:space="preserve">La pestaña </w:t>
-      </w:r>
-      <w:proofErr w:type="spellStart"/>
-      <w:r>
-        <w:rPr>
-          <w:b/>
-        </w:rPr>
-        <w:t>Pre-request</w:t>
-      </w:r>
-      <w:proofErr w:type="spellEnd"/>
-      <w:r>
-        <w:rPr>
-          <w:b/>
-        </w:rPr>
-        <w:t xml:space="preserve"> Script</w:t>
-      </w:r>
-      <w:r>
-        <w:t>, al recibir una respuesta vamos a querer hacer al menos 2 cosas. La primera, hacer una comprobación de que la respuesta es la esperada y, la segunda, guardar el resultado de la respuesta para ser usado en nuevas peticiones.</w:t>
-      </w:r>
-    </w:p>
-    <w:p>
-      <w:pPr>
-        <w:pStyle w:val="Standard"/>
-        <w:shd w:val="clear" w:color="auto" w:fill="FFFFFF"/>
-        <w:spacing w:after="420" w:line="384" w:lineRule="auto"/>
-        <w:jc w:val="both"/>
-      </w:pPr>
-      <w:r>
-        <w:t xml:space="preserve"> Para ello, es necesario usar la pestaña </w:t>
-      </w:r>
-      <w:proofErr w:type="spellStart"/>
-      <w:r>
-        <w:rPr>
-          <w:b/>
-          <w:i/>
-        </w:rPr>
-        <w:t>Tests</w:t>
-      </w:r>
-      <w:proofErr w:type="spellEnd"/>
-      <w:r>
-        <w:t>. En ella, podemos hacer operaciones con los resultados de la respuesta.</w:t>
-      </w:r>
-      <w:r>
-        <w:rPr>
-          <w:shd w:val="clear" w:color="auto" w:fill="FFFFFF"/>
-        </w:rPr>
-        <w:t xml:space="preserve"> En la pestaña </w:t>
-      </w:r>
-      <w:proofErr w:type="spellStart"/>
-      <w:r>
-        <w:rPr>
-          <w:b/>
-          <w:shd w:val="clear" w:color="auto" w:fill="FFFFFF"/>
-        </w:rPr>
-        <w:t>Tests</w:t>
-      </w:r>
-      <w:proofErr w:type="spellEnd"/>
-      <w:r>
-        <w:rPr>
-          <w:b/>
-          <w:shd w:val="clear" w:color="auto" w:fill="FFFFFF"/>
-        </w:rPr>
-        <w:t xml:space="preserve"> </w:t>
-      </w:r>
-      <w:r>
-        <w:rPr>
-          <w:shd w:val="clear" w:color="auto" w:fill="FFFFFF"/>
-        </w:rPr>
-        <w:t>se muestran las comprobaciones realizadas y el resultado de las mismas que, en este caso, todas han sido las esperadas.</w:t>
-      </w:r>
-    </w:p>
-    <w:p>
-      <w:pPr>
-        <w:pStyle w:val="Standard"/>
-        <w:jc w:val="both"/>
-      </w:pPr>
-      <w:r>
-        <w:rPr>
-          <w:noProof/>
-        </w:rPr>
         <w:drawing>
           <wp:anchor distT="0" distB="0" distL="114300" distR="114300" simplePos="0" relativeHeight="7" behindDoc="0" locked="0" layoutInCell="1" allowOverlap="1" wp14:anchorId="68F5BB31" wp14:editId="361B3F5D">
             <wp:simplePos x="0" y="0"/>
@@ -2905,7 +2593,7 @@
                     <pic:cNvPicPr/>
                   </pic:nvPicPr>
                   <pic:blipFill>
-                    <a:blip r:embed="rId15">
+                    <a:blip r:embed="rId16">
                       <a:lum/>
                       <a:alphaModFix/>
                     </a:blip>
@@ -2928,12 +2616,6 @@
             </a:graphic>
           </wp:anchor>
         </w:drawing>
-      </w:r>
-      <w:r>
-        <w:rPr>
-          <w:shd w:val="clear" w:color="auto" w:fill="FFFFFF"/>
-        </w:rPr>
-        <w:t xml:space="preserve">La pestaña </w:t>
       </w:r>
       <w:proofErr w:type="spellStart"/>
       <w:r>

</xml_diff>